<commit_message>
updated doc resume and added sass
</commit_message>
<xml_diff>
--- a/Karthik Ruthiravelu.docx
+++ b/Karthik Ruthiravelu.docx
@@ -363,8 +363,8 @@
         <w:rPr>
           <w:rFonts w:ascii="Times New Roman" w:hAnsi="Times New Roman"/>
           <w:color w:val="000000" w:themeColor="text1"/>
-          <w:sz w:val="18"/>
-          <w:szCs w:val="18"/>
+          <w:sz w:val="20"/>
+          <w:szCs w:val="20"/>
           <w:shd w:val="clear" w:color="auto" w:fill="FFFFFF"/>
         </w:rPr>
       </w:pPr>
@@ -372,8 +372,8 @@
         <w:rPr>
           <w:rFonts w:ascii="Times New Roman" w:hAnsi="Times New Roman"/>
           <w:color w:val="000000" w:themeColor="text1"/>
-          <w:sz w:val="18"/>
-          <w:szCs w:val="18"/>
+          <w:sz w:val="20"/>
+          <w:szCs w:val="20"/>
           <w:shd w:val="clear" w:color="auto" w:fill="FFFFFF"/>
         </w:rPr>
         <w:t>An enthusiastic full stack d</w:t>
@@ -382,8 +382,8 @@
         <w:rPr>
           <w:rFonts w:ascii="Times New Roman" w:hAnsi="Times New Roman"/>
           <w:color w:val="000000" w:themeColor="text1"/>
-          <w:sz w:val="18"/>
-          <w:szCs w:val="18"/>
+          <w:sz w:val="20"/>
+          <w:szCs w:val="20"/>
           <w:shd w:val="clear" w:color="auto" w:fill="FFFFFF"/>
         </w:rPr>
         <w:t>eveloper with lots</w:t>
@@ -392,8 +392,8 @@
         <w:rPr>
           <w:rFonts w:ascii="Times New Roman" w:hAnsi="Times New Roman"/>
           <w:color w:val="000000" w:themeColor="text1"/>
-          <w:sz w:val="18"/>
-          <w:szCs w:val="18"/>
+          <w:sz w:val="20"/>
+          <w:szCs w:val="20"/>
           <w:shd w:val="clear" w:color="auto" w:fill="FFFFFF"/>
         </w:rPr>
         <w:t xml:space="preserve"> of passion to code </w:t>
@@ -402,8 +402,8 @@
         <w:rPr>
           <w:rFonts w:ascii="Times New Roman" w:hAnsi="Times New Roman"/>
           <w:color w:val="000000" w:themeColor="text1"/>
-          <w:sz w:val="18"/>
-          <w:szCs w:val="18"/>
+          <w:sz w:val="20"/>
+          <w:szCs w:val="20"/>
           <w:shd w:val="clear" w:color="auto" w:fill="FFFFFF"/>
         </w:rPr>
         <w:t>efficient,</w:t>
@@ -412,8 +412,8 @@
         <w:rPr>
           <w:rFonts w:ascii="Times New Roman" w:hAnsi="Times New Roman"/>
           <w:color w:val="000000" w:themeColor="text1"/>
-          <w:sz w:val="18"/>
-          <w:szCs w:val="18"/>
+          <w:sz w:val="20"/>
+          <w:szCs w:val="20"/>
           <w:shd w:val="clear" w:color="auto" w:fill="FFFFFF"/>
         </w:rPr>
         <w:t xml:space="preserve"> </w:t>
@@ -422,8 +422,8 @@
         <w:rPr>
           <w:rFonts w:ascii="Times New Roman" w:hAnsi="Times New Roman"/>
           <w:color w:val="000000" w:themeColor="text1"/>
-          <w:sz w:val="18"/>
-          <w:szCs w:val="18"/>
+          <w:sz w:val="20"/>
+          <w:szCs w:val="20"/>
           <w:shd w:val="clear" w:color="auto" w:fill="FFFFFF"/>
         </w:rPr>
         <w:t>scalab</w:t>
@@ -432,8 +432,8 @@
         <w:rPr>
           <w:rFonts w:ascii="Times New Roman" w:hAnsi="Times New Roman"/>
           <w:color w:val="000000" w:themeColor="text1"/>
-          <w:sz w:val="18"/>
-          <w:szCs w:val="18"/>
+          <w:sz w:val="20"/>
+          <w:szCs w:val="20"/>
           <w:shd w:val="clear" w:color="auto" w:fill="FFFFFF"/>
         </w:rPr>
         <w:t>le solutions implementing data s</w:t>
@@ -442,8 +442,8 @@
         <w:rPr>
           <w:rFonts w:ascii="Times New Roman" w:hAnsi="Times New Roman"/>
           <w:color w:val="000000" w:themeColor="text1"/>
-          <w:sz w:val="18"/>
-          <w:szCs w:val="18"/>
+          <w:sz w:val="20"/>
+          <w:szCs w:val="20"/>
           <w:shd w:val="clear" w:color="auto" w:fill="FFFFFF"/>
         </w:rPr>
         <w:t>tructures and al</w:t>
@@ -452,23 +452,11 @@
         <w:rPr>
           <w:rFonts w:ascii="Times New Roman" w:hAnsi="Times New Roman"/>
           <w:color w:val="000000" w:themeColor="text1"/>
-          <w:sz w:val="18"/>
-          <w:szCs w:val="18"/>
+          <w:sz w:val="20"/>
+          <w:szCs w:val="20"/>
           <w:shd w:val="clear" w:color="auto" w:fill="FFFFFF"/>
         </w:rPr>
-        <w:t xml:space="preserve">gorithms to complex </w:t>
-      </w:r>
-      <w:bookmarkStart w:id="0" w:name="_GoBack"/>
-      <w:bookmarkEnd w:id="0"/>
-      <w:r>
-        <w:rPr>
-          <w:rFonts w:ascii="Times New Roman" w:hAnsi="Times New Roman"/>
-          <w:color w:val="000000" w:themeColor="text1"/>
-          <w:sz w:val="18"/>
-          <w:szCs w:val="18"/>
-          <w:shd w:val="clear" w:color="auto" w:fill="FFFFFF"/>
-        </w:rPr>
-        <w:t>problems and with a continuous upskilling attitude towards latest software technologies.</w:t>
+        <w:t>gorithms to complex problems and with a continuous upskilling attitude towards latest software technologies.</w:t>
       </w:r>
     </w:p>
     <w:p>
@@ -525,8 +513,8 @@
         <w:rPr>
           <w:rFonts w:ascii="Times New Roman" w:eastAsia="Times New Roman" w:hAnsi="Times New Roman"/>
           <w:color w:val="000000" w:themeColor="text1"/>
-          <w:sz w:val="18"/>
-          <w:szCs w:val="18"/>
+          <w:sz w:val="20"/>
+          <w:szCs w:val="20"/>
           <w:lang w:val="en-IN" w:eastAsia="en-IN"/>
         </w:rPr>
       </w:pPr>
@@ -535,103 +523,71 @@
           <w:rFonts w:ascii="Times New Roman" w:eastAsia="Times New Roman" w:hAnsi="Times New Roman"/>
           <w:b/>
           <w:color w:val="000000" w:themeColor="text1"/>
-          <w:sz w:val="18"/>
-          <w:szCs w:val="18"/>
+          <w:sz w:val="20"/>
+          <w:szCs w:val="20"/>
           <w:lang w:val="en-IN" w:eastAsia="en-IN"/>
         </w:rPr>
-        <w:t xml:space="preserve">Software </w:t>
+        <w:t>Full Stack Developer</w:t>
       </w:r>
       <w:r>
         <w:rPr>
           <w:rFonts w:ascii="Times New Roman" w:eastAsia="Times New Roman" w:hAnsi="Times New Roman"/>
           <w:b/>
           <w:color w:val="000000" w:themeColor="text1"/>
-          <w:sz w:val="18"/>
-          <w:szCs w:val="18"/>
+          <w:sz w:val="20"/>
+          <w:szCs w:val="20"/>
           <w:lang w:val="en-IN" w:eastAsia="en-IN"/>
         </w:rPr>
-        <w:t>Developer,</w:t>
+        <w:t xml:space="preserve">, </w:t>
+      </w:r>
+      <w:r>
+        <w:rPr>
+          <w:rFonts w:ascii="Times New Roman" w:eastAsia="Times New Roman" w:hAnsi="Times New Roman"/>
+          <w:color w:val="000000" w:themeColor="text1"/>
+          <w:sz w:val="20"/>
+          <w:szCs w:val="20"/>
+          <w:lang w:val="en-IN" w:eastAsia="en-IN"/>
+        </w:rPr>
+        <w:t>Aug 2018</w:t>
+      </w:r>
+      <w:r>
+        <w:rPr>
+          <w:rFonts w:ascii="Times New Roman" w:eastAsia="Times New Roman" w:hAnsi="Times New Roman"/>
+          <w:color w:val="000000" w:themeColor="text1"/>
+          <w:sz w:val="20"/>
+          <w:szCs w:val="20"/>
+          <w:lang w:val="en-IN" w:eastAsia="en-IN"/>
+        </w:rPr>
+        <w:t xml:space="preserve"> – Present</w:t>
       </w:r>
       <w:r>
         <w:rPr>
           <w:rFonts w:ascii="Times New Roman" w:eastAsia="Times New Roman" w:hAnsi="Times New Roman"/>
           <w:b/>
           <w:color w:val="000000" w:themeColor="text1"/>
-          <w:sz w:val="18"/>
-          <w:szCs w:val="18"/>
+          <w:sz w:val="20"/>
+          <w:szCs w:val="20"/>
           <w:lang w:val="en-IN" w:eastAsia="en-IN"/>
         </w:rPr>
-        <w:t xml:space="preserve"> </w:t>
-      </w:r>
-      <w:r>
-        <w:rPr>
-          <w:rFonts w:ascii="Times New Roman" w:eastAsia="Times New Roman" w:hAnsi="Times New Roman"/>
-          <w:color w:val="000000" w:themeColor="text1"/>
-          <w:sz w:val="18"/>
-          <w:szCs w:val="18"/>
-          <w:lang w:val="en-IN" w:eastAsia="en-IN"/>
-        </w:rPr>
-        <w:t xml:space="preserve">Sep 2016 </w:t>
-      </w:r>
-      <w:r>
-        <w:rPr>
-          <w:rFonts w:ascii="Times New Roman" w:eastAsia="Times New Roman" w:hAnsi="Times New Roman"/>
-          <w:color w:val="000000" w:themeColor="text1"/>
-          <w:sz w:val="18"/>
-          <w:szCs w:val="18"/>
-          <w:lang w:val="en-IN" w:eastAsia="en-IN"/>
-        </w:rPr>
-        <w:t>–</w:t>
-      </w:r>
-      <w:r>
-        <w:rPr>
-          <w:rFonts w:ascii="Times New Roman" w:eastAsia="Times New Roman" w:hAnsi="Times New Roman"/>
-          <w:color w:val="000000" w:themeColor="text1"/>
-          <w:sz w:val="18"/>
-          <w:szCs w:val="18"/>
-          <w:lang w:val="en-IN" w:eastAsia="en-IN"/>
-        </w:rPr>
-        <w:t xml:space="preserve"> Present</w:t>
+        <w:t xml:space="preserve">, </w:t>
       </w:r>
       <w:r>
         <w:rPr>
           <w:rFonts w:ascii="Times New Roman" w:eastAsia="Times New Roman" w:hAnsi="Times New Roman"/>
           <w:b/>
           <w:color w:val="000000" w:themeColor="text1"/>
-          <w:sz w:val="18"/>
-          <w:szCs w:val="18"/>
+          <w:sz w:val="20"/>
+          <w:szCs w:val="20"/>
           <w:lang w:val="en-IN" w:eastAsia="en-IN"/>
         </w:rPr>
-        <w:t>,</w:t>
+        <w:t>Disprz</w:t>
       </w:r>
       <w:r>
         <w:rPr>
           <w:rFonts w:ascii="Times New Roman" w:eastAsia="Times New Roman" w:hAnsi="Times New Roman"/>
-          <w:b/>
-          <w:color w:val="000000" w:themeColor="text1"/>
-          <w:sz w:val="18"/>
-          <w:szCs w:val="18"/>
-          <w:lang w:val="en-IN" w:eastAsia="en-IN"/>
-        </w:rPr>
-        <w:t xml:space="preserve"> </w:t>
-      </w:r>
-      <w:r>
-        <w:rPr>
-          <w:rFonts w:ascii="Times New Roman" w:eastAsia="Times New Roman" w:hAnsi="Times New Roman"/>
-          <w:b/>
-          <w:color w:val="000000" w:themeColor="text1"/>
-          <w:sz w:val="18"/>
-          <w:szCs w:val="18"/>
-          <w:lang w:val="en-IN" w:eastAsia="en-IN"/>
-        </w:rPr>
-        <w:t>Tata Consultancy Services</w:t>
-      </w:r>
-      <w:r>
-        <w:rPr>
-          <w:rFonts w:ascii="Times New Roman" w:eastAsia="Times New Roman" w:hAnsi="Times New Roman"/>
-          <w:color w:val="000000" w:themeColor="text1"/>
-          <w:sz w:val="18"/>
-          <w:szCs w:val="18"/>
+          <w:color w:val="000000" w:themeColor="text1"/>
+          <w:sz w:val="20"/>
+          <w:szCs w:val="20"/>
           <w:lang w:val="en-IN" w:eastAsia="en-IN"/>
         </w:rPr>
         <w:t>, Chennai.</w:t>
@@ -646,301 +602,293 @@
         <w:rPr>
           <w:rFonts w:ascii="Times New Roman" w:eastAsia="Times New Roman" w:hAnsi="Times New Roman"/>
           <w:color w:val="000000" w:themeColor="text1"/>
+          <w:sz w:val="20"/>
+          <w:szCs w:val="20"/>
+          <w:lang w:val="en-IN" w:eastAsia="en-IN"/>
+        </w:rPr>
+      </w:pPr>
+    </w:p>
+    <w:p>
+      <w:pPr>
+        <w:shd w:val="clear" w:color="auto" w:fill="FFFFFF"/>
+        <w:spacing w:after="0" w:line="240" w:lineRule="auto"/>
+        <w:jc w:val="left"/>
+        <w:rPr>
+          <w:rFonts w:ascii="Times New Roman" w:eastAsia="Times New Roman" w:hAnsi="Times New Roman"/>
+          <w:color w:val="000000" w:themeColor="text1"/>
+          <w:sz w:val="20"/>
+          <w:szCs w:val="20"/>
+          <w:lang w:val="en-IN" w:eastAsia="en-IN"/>
+        </w:rPr>
+      </w:pPr>
+      <w:r>
+        <w:rPr>
+          <w:rFonts w:ascii="Times New Roman" w:eastAsia="Times New Roman" w:hAnsi="Times New Roman"/>
+          <w:color w:val="000000" w:themeColor="text1"/>
+          <w:sz w:val="20"/>
+          <w:szCs w:val="20"/>
+          <w:lang w:val="en-IN" w:eastAsia="en-IN"/>
+        </w:rPr>
+        <w:t>Developed and Revamped the LMS application which is the core product while ensuring the best software engineering pr</w:t>
+      </w:r>
+      <w:r>
+        <w:rPr>
+          <w:rFonts w:ascii="Times New Roman" w:eastAsia="Times New Roman" w:hAnsi="Times New Roman"/>
+          <w:color w:val="000000" w:themeColor="text1"/>
+          <w:sz w:val="20"/>
+          <w:szCs w:val="20"/>
+          <w:lang w:val="en-IN" w:eastAsia="en-IN"/>
+        </w:rPr>
+        <w:t>actices and have built several r</w:t>
+      </w:r>
+      <w:r>
+        <w:rPr>
+          <w:rFonts w:ascii="Times New Roman" w:eastAsia="Times New Roman" w:hAnsi="Times New Roman"/>
+          <w:color w:val="000000" w:themeColor="text1"/>
+          <w:sz w:val="20"/>
+          <w:szCs w:val="20"/>
+          <w:lang w:val="en-IN" w:eastAsia="en-IN"/>
+        </w:rPr>
+        <w:t>eusable components</w:t>
+      </w:r>
+      <w:r>
+        <w:rPr>
+          <w:rFonts w:ascii="Times New Roman" w:eastAsia="Times New Roman" w:hAnsi="Times New Roman"/>
+          <w:color w:val="000000" w:themeColor="text1"/>
+          <w:sz w:val="20"/>
+          <w:szCs w:val="20"/>
+          <w:lang w:val="en-IN" w:eastAsia="en-IN"/>
+        </w:rPr>
+        <w:t xml:space="preserve"> and API’s involving technologies React.js, .NET and SQL Server</w:t>
+      </w:r>
+      <w:r>
+        <w:rPr>
+          <w:rFonts w:ascii="Times New Roman" w:eastAsia="Times New Roman" w:hAnsi="Times New Roman"/>
+          <w:color w:val="000000" w:themeColor="text1"/>
+          <w:sz w:val="20"/>
+          <w:szCs w:val="20"/>
+          <w:lang w:val="en-IN" w:eastAsia="en-IN"/>
+        </w:rPr>
+        <w:t>.</w:t>
+      </w:r>
+    </w:p>
+    <w:p>
+      <w:pPr>
+        <w:shd w:val="clear" w:color="auto" w:fill="FFFFFF"/>
+        <w:spacing w:after="0" w:line="360" w:lineRule="auto"/>
+        <w:jc w:val="left"/>
+        <w:rPr>
+          <w:rFonts w:ascii="Times New Roman" w:eastAsia="Times New Roman" w:hAnsi="Times New Roman"/>
+          <w:color w:val="000000" w:themeColor="text1"/>
+          <w:sz w:val="20"/>
+          <w:szCs w:val="20"/>
+          <w:lang w:val="en-IN" w:eastAsia="en-IN"/>
+        </w:rPr>
+      </w:pPr>
+    </w:p>
+    <w:p>
+      <w:pPr>
+        <w:shd w:val="clear" w:color="auto" w:fill="FFFFFF"/>
+        <w:spacing w:after="0" w:line="240" w:lineRule="auto"/>
+        <w:jc w:val="left"/>
+        <w:outlineLvl w:val="2"/>
+        <w:rPr>
+          <w:rFonts w:ascii="Times New Roman" w:eastAsia="Times New Roman" w:hAnsi="Times New Roman"/>
+          <w:color w:val="000000" w:themeColor="text1"/>
+          <w:sz w:val="20"/>
+          <w:szCs w:val="20"/>
+          <w:lang w:val="en-IN" w:eastAsia="en-IN"/>
+        </w:rPr>
+      </w:pPr>
+      <w:r>
+        <w:rPr>
+          <w:rFonts w:ascii="Times New Roman" w:eastAsia="Times New Roman" w:hAnsi="Times New Roman"/>
+          <w:b/>
+          <w:color w:val="000000" w:themeColor="text1"/>
+          <w:sz w:val="20"/>
+          <w:szCs w:val="20"/>
+          <w:lang w:val="en-IN" w:eastAsia="en-IN"/>
+        </w:rPr>
+        <w:t xml:space="preserve">Software </w:t>
+      </w:r>
+      <w:r>
+        <w:rPr>
+          <w:rFonts w:ascii="Times New Roman" w:eastAsia="Times New Roman" w:hAnsi="Times New Roman"/>
+          <w:b/>
+          <w:color w:val="000000" w:themeColor="text1"/>
+          <w:sz w:val="20"/>
+          <w:szCs w:val="20"/>
+          <w:lang w:val="en-IN" w:eastAsia="en-IN"/>
+        </w:rPr>
+        <w:t>Developer,</w:t>
+      </w:r>
+      <w:r>
+        <w:rPr>
+          <w:rFonts w:ascii="Times New Roman" w:eastAsia="Times New Roman" w:hAnsi="Times New Roman"/>
+          <w:b/>
+          <w:color w:val="000000" w:themeColor="text1"/>
+          <w:sz w:val="20"/>
+          <w:szCs w:val="20"/>
+          <w:lang w:val="en-IN" w:eastAsia="en-IN"/>
+        </w:rPr>
+        <w:t xml:space="preserve"> </w:t>
+      </w:r>
+      <w:r>
+        <w:rPr>
+          <w:rFonts w:ascii="Times New Roman" w:eastAsia="Times New Roman" w:hAnsi="Times New Roman"/>
+          <w:color w:val="000000" w:themeColor="text1"/>
+          <w:sz w:val="20"/>
+          <w:szCs w:val="20"/>
+          <w:lang w:val="en-IN" w:eastAsia="en-IN"/>
+        </w:rPr>
+        <w:t xml:space="preserve">Sep 2016 </w:t>
+      </w:r>
+      <w:r>
+        <w:rPr>
+          <w:rFonts w:ascii="Times New Roman" w:eastAsia="Times New Roman" w:hAnsi="Times New Roman"/>
+          <w:color w:val="000000" w:themeColor="text1"/>
+          <w:sz w:val="20"/>
+          <w:szCs w:val="20"/>
+          <w:lang w:val="en-IN" w:eastAsia="en-IN"/>
+        </w:rPr>
+        <w:t>–</w:t>
+      </w:r>
+      <w:r>
+        <w:rPr>
+          <w:rFonts w:ascii="Times New Roman" w:eastAsia="Times New Roman" w:hAnsi="Times New Roman"/>
+          <w:color w:val="000000" w:themeColor="text1"/>
+          <w:sz w:val="20"/>
+          <w:szCs w:val="20"/>
+          <w:lang w:val="en-IN" w:eastAsia="en-IN"/>
+        </w:rPr>
+        <w:t xml:space="preserve"> </w:t>
+      </w:r>
+      <w:r>
+        <w:rPr>
+          <w:rFonts w:ascii="Times New Roman" w:eastAsia="Times New Roman" w:hAnsi="Times New Roman"/>
+          <w:color w:val="000000" w:themeColor="text1"/>
+          <w:sz w:val="20"/>
+          <w:szCs w:val="20"/>
+          <w:lang w:val="en-IN" w:eastAsia="en-IN"/>
+        </w:rPr>
+        <w:t>Aug 2018</w:t>
+      </w:r>
+      <w:r>
+        <w:rPr>
+          <w:rFonts w:ascii="Times New Roman" w:eastAsia="Times New Roman" w:hAnsi="Times New Roman"/>
+          <w:b/>
+          <w:color w:val="000000" w:themeColor="text1"/>
+          <w:sz w:val="20"/>
+          <w:szCs w:val="20"/>
+          <w:lang w:val="en-IN" w:eastAsia="en-IN"/>
+        </w:rPr>
+        <w:t>,</w:t>
+      </w:r>
+      <w:r>
+        <w:rPr>
+          <w:rFonts w:ascii="Times New Roman" w:eastAsia="Times New Roman" w:hAnsi="Times New Roman"/>
+          <w:b/>
+          <w:color w:val="000000" w:themeColor="text1"/>
+          <w:sz w:val="20"/>
+          <w:szCs w:val="20"/>
+          <w:lang w:val="en-IN" w:eastAsia="en-IN"/>
+        </w:rPr>
+        <w:t xml:space="preserve"> </w:t>
+      </w:r>
+      <w:r>
+        <w:rPr>
+          <w:rFonts w:ascii="Times New Roman" w:eastAsia="Times New Roman" w:hAnsi="Times New Roman"/>
+          <w:b/>
+          <w:color w:val="000000" w:themeColor="text1"/>
+          <w:sz w:val="20"/>
+          <w:szCs w:val="20"/>
+          <w:lang w:val="en-IN" w:eastAsia="en-IN"/>
+        </w:rPr>
+        <w:t>Tata Consultancy Services</w:t>
+      </w:r>
+      <w:r>
+        <w:rPr>
+          <w:rFonts w:ascii="Times New Roman" w:eastAsia="Times New Roman" w:hAnsi="Times New Roman"/>
+          <w:color w:val="000000" w:themeColor="text1"/>
+          <w:sz w:val="20"/>
+          <w:szCs w:val="20"/>
+          <w:lang w:val="en-IN" w:eastAsia="en-IN"/>
+        </w:rPr>
+        <w:t>, Chennai.</w:t>
+      </w:r>
+    </w:p>
+    <w:p>
+      <w:pPr>
+        <w:shd w:val="clear" w:color="auto" w:fill="FFFFFF"/>
+        <w:spacing w:after="0" w:line="240" w:lineRule="auto"/>
+        <w:jc w:val="left"/>
+        <w:outlineLvl w:val="2"/>
+        <w:rPr>
+          <w:rFonts w:ascii="Times New Roman" w:eastAsia="Times New Roman" w:hAnsi="Times New Roman"/>
+          <w:color w:val="000000" w:themeColor="text1"/>
+          <w:sz w:val="20"/>
+          <w:szCs w:val="20"/>
+          <w:lang w:val="en-IN" w:eastAsia="en-IN"/>
+        </w:rPr>
+      </w:pPr>
+    </w:p>
+    <w:p>
+      <w:pPr>
+        <w:shd w:val="clear" w:color="auto" w:fill="FFFFFF"/>
+        <w:spacing w:after="0" w:line="360" w:lineRule="auto"/>
+        <w:jc w:val="left"/>
+        <w:rPr>
+          <w:rFonts w:ascii="Times New Roman" w:eastAsia="Times New Roman" w:hAnsi="Times New Roman"/>
+          <w:color w:val="000000" w:themeColor="text1"/>
+          <w:sz w:val="20"/>
+          <w:szCs w:val="20"/>
+          <w:lang w:val="en-IN" w:eastAsia="en-IN"/>
+        </w:rPr>
+      </w:pPr>
+      <w:r>
+        <w:rPr>
+          <w:rFonts w:ascii="Times New Roman" w:eastAsia="Times New Roman" w:hAnsi="Times New Roman"/>
+          <w:color w:val="000000" w:themeColor="text1"/>
+          <w:sz w:val="20"/>
+          <w:szCs w:val="20"/>
+          <w:lang w:val="en-IN" w:eastAsia="en-IN"/>
+        </w:rPr>
+        <w:t>Designed Data Models and Developed a retail based web application while automating several development process</w:t>
+      </w:r>
+      <w:r>
+        <w:rPr>
+          <w:rFonts w:ascii="Times New Roman" w:eastAsia="Times New Roman" w:hAnsi="Times New Roman"/>
+          <w:color w:val="000000" w:themeColor="text1"/>
+          <w:sz w:val="20"/>
+          <w:szCs w:val="20"/>
+          <w:lang w:val="en-IN" w:eastAsia="en-IN"/>
+        </w:rPr>
+        <w:t>es</w:t>
+      </w:r>
+      <w:r>
+        <w:rPr>
+          <w:rFonts w:ascii="Times New Roman" w:eastAsia="Times New Roman" w:hAnsi="Times New Roman"/>
+          <w:color w:val="000000" w:themeColor="text1"/>
+          <w:sz w:val="20"/>
+          <w:szCs w:val="20"/>
+          <w:lang w:val="en-IN" w:eastAsia="en-IN"/>
+        </w:rPr>
+        <w:t xml:space="preserve"> and testing by building tools involving technologies such as Python, React.js, Node.js, PostgreSQL and HBase.</w:t>
+      </w:r>
+    </w:p>
+    <w:p>
+      <w:pPr>
+        <w:shd w:val="clear" w:color="auto" w:fill="FFFFFF"/>
+        <w:spacing w:after="0" w:line="360" w:lineRule="auto"/>
+        <w:jc w:val="left"/>
+        <w:rPr>
+          <w:rFonts w:ascii="Times New Roman" w:eastAsia="Times New Roman" w:hAnsi="Times New Roman"/>
+          <w:color w:val="000000" w:themeColor="text1"/>
           <w:sz w:val="18"/>
           <w:szCs w:val="18"/>
           <w:lang w:val="en-IN" w:eastAsia="en-IN"/>
         </w:rPr>
       </w:pPr>
-    </w:p>
-    <w:p>
-      <w:pPr>
-        <w:shd w:val="clear" w:color="auto" w:fill="FFFFFF"/>
-        <w:spacing w:after="0" w:line="360" w:lineRule="auto"/>
-        <w:jc w:val="left"/>
-        <w:rPr>
-          <w:rFonts w:ascii="Times New Roman" w:eastAsia="Times New Roman" w:hAnsi="Times New Roman"/>
-          <w:color w:val="000000" w:themeColor="text1"/>
-          <w:sz w:val="18"/>
-          <w:szCs w:val="18"/>
-          <w:lang w:val="en-IN" w:eastAsia="en-IN"/>
-        </w:rPr>
-      </w:pPr>
-      <w:r>
-        <w:rPr>
-          <w:rFonts w:ascii="Times New Roman" w:eastAsia="Times New Roman" w:hAnsi="Times New Roman"/>
-          <w:color w:val="000000" w:themeColor="text1"/>
-          <w:sz w:val="18"/>
-          <w:szCs w:val="18"/>
-          <w:lang w:val="en-IN" w:eastAsia="en-IN"/>
-        </w:rPr>
-        <w:t>Developed a web application using Node.js, React.js, Express.js and MongoDB for the internal team to communicate and co-ordinate daily tasks in the development p</w:t>
-      </w:r>
-      <w:r>
-        <w:rPr>
-          <w:rFonts w:ascii="Times New Roman" w:eastAsia="Times New Roman" w:hAnsi="Times New Roman"/>
-          <w:color w:val="000000" w:themeColor="text1"/>
-          <w:sz w:val="18"/>
-          <w:szCs w:val="18"/>
-          <w:lang w:val="en-IN" w:eastAsia="en-IN"/>
-        </w:rPr>
-        <w:t>rocess.</w:t>
-      </w:r>
-    </w:p>
-    <w:p>
-      <w:pPr>
-        <w:shd w:val="clear" w:color="auto" w:fill="FFFFFF"/>
-        <w:spacing w:after="0" w:line="360" w:lineRule="auto"/>
-        <w:jc w:val="left"/>
-        <w:rPr>
-          <w:rFonts w:ascii="Times New Roman" w:eastAsia="Times New Roman" w:hAnsi="Times New Roman"/>
-          <w:color w:val="000000" w:themeColor="text1"/>
-          <w:sz w:val="18"/>
-          <w:szCs w:val="18"/>
-          <w:lang w:val="en-IN" w:eastAsia="en-IN"/>
-        </w:rPr>
-      </w:pPr>
-      <w:r>
-        <w:rPr>
-          <w:rFonts w:ascii="Times New Roman" w:eastAsia="Times New Roman" w:hAnsi="Times New Roman"/>
-          <w:color w:val="000000" w:themeColor="text1"/>
-          <w:sz w:val="18"/>
-          <w:szCs w:val="18"/>
-          <w:lang w:val="en-IN" w:eastAsia="en-IN"/>
-        </w:rPr>
-        <w:t>Developed reusable desktop a</w:t>
-      </w:r>
-      <w:r>
-        <w:rPr>
-          <w:rFonts w:ascii="Times New Roman" w:eastAsia="Times New Roman" w:hAnsi="Times New Roman"/>
-          <w:color w:val="000000" w:themeColor="text1"/>
-          <w:sz w:val="18"/>
-          <w:szCs w:val="18"/>
-          <w:lang w:val="en-IN" w:eastAsia="en-IN"/>
-        </w:rPr>
-        <w:t>ppl</w:t>
-      </w:r>
-      <w:r>
-        <w:rPr>
-          <w:rFonts w:ascii="Times New Roman" w:eastAsia="Times New Roman" w:hAnsi="Times New Roman"/>
-          <w:color w:val="000000" w:themeColor="text1"/>
-          <w:sz w:val="18"/>
-          <w:szCs w:val="18"/>
-          <w:lang w:val="en-IN" w:eastAsia="en-IN"/>
-        </w:rPr>
-        <w:t>ications in Python and Java to automate t</w:t>
-      </w:r>
-      <w:r>
-        <w:rPr>
-          <w:rFonts w:ascii="Times New Roman" w:eastAsia="Times New Roman" w:hAnsi="Times New Roman"/>
-          <w:color w:val="000000" w:themeColor="text1"/>
-          <w:sz w:val="18"/>
-          <w:szCs w:val="18"/>
-          <w:lang w:val="en-IN" w:eastAsia="en-IN"/>
-        </w:rPr>
-        <w:t xml:space="preserve">ime </w:t>
-      </w:r>
-      <w:r>
-        <w:rPr>
-          <w:rFonts w:ascii="Times New Roman" w:eastAsia="Times New Roman" w:hAnsi="Times New Roman"/>
-          <w:color w:val="000000" w:themeColor="text1"/>
-          <w:sz w:val="18"/>
-          <w:szCs w:val="18"/>
-          <w:lang w:val="en-IN" w:eastAsia="en-IN"/>
-        </w:rPr>
-        <w:t>c</w:t>
-      </w:r>
-      <w:r>
-        <w:rPr>
-          <w:rFonts w:ascii="Times New Roman" w:eastAsia="Times New Roman" w:hAnsi="Times New Roman"/>
-          <w:color w:val="000000" w:themeColor="text1"/>
-          <w:sz w:val="18"/>
-          <w:szCs w:val="18"/>
-          <w:lang w:val="en-IN" w:eastAsia="en-IN"/>
-        </w:rPr>
-        <w:t>onsu</w:t>
-      </w:r>
-      <w:r>
-        <w:rPr>
-          <w:rFonts w:ascii="Times New Roman" w:eastAsia="Times New Roman" w:hAnsi="Times New Roman"/>
-          <w:color w:val="000000" w:themeColor="text1"/>
-          <w:sz w:val="18"/>
-          <w:szCs w:val="18"/>
-          <w:lang w:val="en-IN" w:eastAsia="en-IN"/>
-        </w:rPr>
-        <w:t>ming testing p</w:t>
-      </w:r>
-      <w:r>
-        <w:rPr>
-          <w:rFonts w:ascii="Times New Roman" w:eastAsia="Times New Roman" w:hAnsi="Times New Roman"/>
-          <w:color w:val="000000" w:themeColor="text1"/>
-          <w:sz w:val="18"/>
-          <w:szCs w:val="18"/>
-          <w:lang w:val="en-IN" w:eastAsia="en-IN"/>
-        </w:rPr>
-        <w:t>rocesses for the d</w:t>
-      </w:r>
-      <w:r>
-        <w:rPr>
-          <w:rFonts w:ascii="Times New Roman" w:eastAsia="Times New Roman" w:hAnsi="Times New Roman"/>
-          <w:color w:val="000000" w:themeColor="text1"/>
-          <w:sz w:val="18"/>
-          <w:szCs w:val="18"/>
-          <w:lang w:val="en-IN" w:eastAsia="en-IN"/>
-        </w:rPr>
-        <w:t>eveloped p</w:t>
-      </w:r>
-      <w:r>
-        <w:rPr>
-          <w:rFonts w:ascii="Times New Roman" w:eastAsia="Times New Roman" w:hAnsi="Times New Roman"/>
-          <w:color w:val="000000" w:themeColor="text1"/>
-          <w:sz w:val="18"/>
-          <w:szCs w:val="18"/>
-          <w:lang w:val="en-IN" w:eastAsia="en-IN"/>
-        </w:rPr>
-        <w:t>roduct.</w:t>
-      </w:r>
-    </w:p>
-    <w:p>
-      <w:pPr>
-        <w:spacing w:after="0" w:line="360" w:lineRule="auto"/>
-        <w:rPr>
-          <w:rFonts w:ascii="Times New Roman" w:hAnsi="Times New Roman"/>
-          <w:sz w:val="18"/>
-          <w:szCs w:val="18"/>
-        </w:rPr>
-      </w:pPr>
-      <w:r>
-        <w:rPr>
-          <w:rFonts w:ascii="Times New Roman" w:eastAsia="Times New Roman" w:hAnsi="Times New Roman"/>
-          <w:color w:val="000000" w:themeColor="text1"/>
-          <w:sz w:val="18"/>
-          <w:szCs w:val="18"/>
-          <w:lang w:val="en-IN" w:eastAsia="en-IN"/>
-        </w:rPr>
-        <w:t>Designed and Developed Data</w:t>
-      </w:r>
-      <w:r>
-        <w:rPr>
-          <w:rFonts w:ascii="Times New Roman" w:eastAsia="Times New Roman" w:hAnsi="Times New Roman"/>
-          <w:color w:val="000000" w:themeColor="text1"/>
-          <w:sz w:val="18"/>
-          <w:szCs w:val="18"/>
-          <w:lang w:val="en-IN" w:eastAsia="en-IN"/>
-        </w:rPr>
-        <w:t xml:space="preserve"> Models in PostgreSQL and </w:t>
-      </w:r>
-      <w:proofErr w:type="spellStart"/>
-      <w:r>
-        <w:rPr>
-          <w:rFonts w:ascii="Times New Roman" w:eastAsia="Times New Roman" w:hAnsi="Times New Roman"/>
-          <w:color w:val="000000" w:themeColor="text1"/>
-          <w:sz w:val="18"/>
-          <w:szCs w:val="18"/>
-          <w:lang w:val="en-IN" w:eastAsia="en-IN"/>
-        </w:rPr>
-        <w:t>HBase</w:t>
-      </w:r>
-      <w:proofErr w:type="spellEnd"/>
-      <w:r>
-        <w:rPr>
-          <w:rFonts w:ascii="Times New Roman" w:eastAsia="Times New Roman" w:hAnsi="Times New Roman"/>
-          <w:color w:val="000000" w:themeColor="text1"/>
-          <w:sz w:val="18"/>
-          <w:szCs w:val="18"/>
-          <w:lang w:val="en-IN" w:eastAsia="en-IN"/>
-        </w:rPr>
-        <w:t xml:space="preserve"> for a</w:t>
-      </w:r>
-      <w:r>
-        <w:rPr>
-          <w:rFonts w:ascii="Times New Roman" w:eastAsia="Times New Roman" w:hAnsi="Times New Roman"/>
-          <w:color w:val="000000" w:themeColor="text1"/>
-          <w:sz w:val="18"/>
-          <w:szCs w:val="18"/>
-          <w:lang w:val="en-IN" w:eastAsia="en-IN"/>
-        </w:rPr>
-        <w:t xml:space="preserve"> retail product n</w:t>
-      </w:r>
-      <w:r>
-        <w:rPr>
-          <w:rFonts w:ascii="Times New Roman" w:eastAsia="Times New Roman" w:hAnsi="Times New Roman"/>
-          <w:color w:val="000000" w:themeColor="text1"/>
-          <w:sz w:val="18"/>
-          <w:szCs w:val="18"/>
-          <w:lang w:val="en-IN" w:eastAsia="en-IN"/>
-        </w:rPr>
-        <w:t xml:space="preserve">amed </w:t>
-      </w:r>
-      <w:proofErr w:type="spellStart"/>
-      <w:r>
-        <w:rPr>
-          <w:rFonts w:ascii="Times New Roman" w:eastAsia="Times New Roman" w:hAnsi="Times New Roman"/>
-          <w:color w:val="000000" w:themeColor="text1"/>
-          <w:sz w:val="18"/>
-          <w:szCs w:val="18"/>
-          <w:lang w:val="en-IN" w:eastAsia="en-IN"/>
-        </w:rPr>
-        <w:t>Optumera</w:t>
-      </w:r>
-      <w:proofErr w:type="spellEnd"/>
-      <w:r>
-        <w:rPr>
-          <w:rFonts w:ascii="Times New Roman" w:eastAsia="Times New Roman" w:hAnsi="Times New Roman"/>
-          <w:color w:val="000000" w:themeColor="text1"/>
-          <w:sz w:val="18"/>
-          <w:szCs w:val="18"/>
-          <w:lang w:val="en-IN" w:eastAsia="en-IN"/>
-        </w:rPr>
-        <w:t xml:space="preserve"> currently used by leading r</w:t>
-      </w:r>
-      <w:r>
-        <w:rPr>
-          <w:rFonts w:ascii="Times New Roman" w:eastAsia="Times New Roman" w:hAnsi="Times New Roman"/>
-          <w:color w:val="000000" w:themeColor="text1"/>
-          <w:sz w:val="18"/>
-          <w:szCs w:val="18"/>
-          <w:lang w:val="en-IN" w:eastAsia="en-IN"/>
-        </w:rPr>
-        <w:t>etailers</w:t>
-      </w:r>
-      <w:r>
-        <w:rPr>
-          <w:rFonts w:ascii="Times New Roman" w:eastAsia="Times New Roman" w:hAnsi="Times New Roman"/>
-          <w:color w:val="000000" w:themeColor="text1"/>
-          <w:sz w:val="18"/>
-          <w:szCs w:val="18"/>
-          <w:lang w:val="en-IN" w:eastAsia="en-IN"/>
-        </w:rPr>
-        <w:t xml:space="preserve"> around the world</w:t>
-      </w:r>
-      <w:r>
-        <w:rPr>
-          <w:rFonts w:ascii="Times New Roman" w:eastAsia="Times New Roman" w:hAnsi="Times New Roman"/>
-          <w:color w:val="000000" w:themeColor="text1"/>
-          <w:sz w:val="18"/>
-          <w:szCs w:val="18"/>
-          <w:lang w:val="en-IN" w:eastAsia="en-IN"/>
-        </w:rPr>
-        <w:t>.</w:t>
-      </w:r>
-    </w:p>
-    <w:p>
-      <w:pPr>
-        <w:spacing w:after="0" w:line="480" w:lineRule="auto"/>
-        <w:rPr>
-          <w:rFonts w:ascii="Times New Roman" w:hAnsi="Times New Roman"/>
-          <w:sz w:val="18"/>
-          <w:szCs w:val="18"/>
-        </w:rPr>
-      </w:pPr>
-      <w:r>
-        <w:rPr>
-          <w:rFonts w:ascii="Times New Roman" w:hAnsi="Times New Roman"/>
-          <w:sz w:val="18"/>
-          <w:szCs w:val="18"/>
-        </w:rPr>
-        <w:t>Administrated Hadoop and PostgreSQL Database servers.</w:t>
-      </w:r>
     </w:p>
     <w:p>
       <w:pPr>
@@ -976,15 +924,15 @@
         <w:spacing w:line="240" w:lineRule="auto"/>
         <w:rPr>
           <w:rFonts w:ascii="Times New Roman" w:hAnsi="Times New Roman"/>
-          <w:sz w:val="18"/>
-          <w:szCs w:val="18"/>
+          <w:sz w:val="20"/>
+          <w:szCs w:val="20"/>
         </w:rPr>
       </w:pPr>
       <w:r>
         <w:rPr>
           <w:rFonts w:ascii="Times New Roman" w:hAnsi="Times New Roman"/>
-          <w:sz w:val="18"/>
-          <w:szCs w:val="18"/>
+          <w:sz w:val="20"/>
+          <w:szCs w:val="20"/>
         </w:rPr>
         <w:t>B.E in Electronics and Communication Engineering</w:t>
       </w:r>
@@ -992,36 +940,18 @@
         <w:rPr>
           <w:rFonts w:ascii="Times New Roman" w:hAnsi="Times New Roman"/>
           <w:b/>
-          <w:sz w:val="18"/>
-          <w:szCs w:val="18"/>
+          <w:sz w:val="20"/>
+          <w:szCs w:val="20"/>
         </w:rPr>
         <w:t>- 7.6/10 CGPA</w:t>
       </w:r>
       <w:r>
         <w:rPr>
           <w:rFonts w:ascii="Times New Roman" w:hAnsi="Times New Roman"/>
-          <w:sz w:val="18"/>
-          <w:szCs w:val="18"/>
-        </w:rPr>
-        <w:t xml:space="preserve">, </w:t>
-      </w:r>
-      <w:proofErr w:type="spellStart"/>
-      <w:r>
-        <w:rPr>
-          <w:rFonts w:ascii="Times New Roman" w:hAnsi="Times New Roman"/>
-          <w:sz w:val="18"/>
-          <w:szCs w:val="18"/>
-        </w:rPr>
-        <w:t>Easwari</w:t>
-      </w:r>
-      <w:proofErr w:type="spellEnd"/>
-      <w:r>
-        <w:rPr>
-          <w:rFonts w:ascii="Times New Roman" w:hAnsi="Times New Roman"/>
-          <w:sz w:val="18"/>
-          <w:szCs w:val="18"/>
-        </w:rPr>
-        <w:t xml:space="preserve"> Engineering College (2012-2016).</w:t>
+          <w:sz w:val="20"/>
+          <w:szCs w:val="20"/>
+        </w:rPr>
+        <w:t>, Easwari Engineering College (2012-2016).</w:t>
       </w:r>
     </w:p>
     <w:p>
@@ -1071,15 +1001,11 @@
               <w:ind w:left="0"/>
               <w:rPr>
                 <w:rFonts w:ascii="Times New Roman" w:hAnsi="Times New Roman"/>
-                <w:sz w:val="18"/>
-                <w:szCs w:val="18"/>
               </w:rPr>
             </w:pPr>
             <w:r>
               <w:rPr>
                 <w:rFonts w:ascii="Times New Roman" w:hAnsi="Times New Roman"/>
-                <w:sz w:val="18"/>
-                <w:szCs w:val="18"/>
               </w:rPr>
               <w:t>Backend</w:t>
             </w:r>
@@ -1097,24 +1023,24 @@
               <w:rPr>
                 <w:rFonts w:ascii="Times New Roman" w:hAnsi="Times New Roman"/>
                 <w:b/>
-                <w:sz w:val="18"/>
-                <w:szCs w:val="18"/>
               </w:rPr>
             </w:pPr>
             <w:r>
               <w:rPr>
                 <w:rFonts w:ascii="Times New Roman" w:hAnsi="Times New Roman"/>
-                <w:sz w:val="18"/>
-                <w:szCs w:val="18"/>
-              </w:rPr>
-              <w:t>Node.js, Python and Core Java</w:t>
+              </w:rPr>
+              <w:t xml:space="preserve">Node.js, Python and </w:t>
+            </w:r>
+            <w:r>
+              <w:rPr>
+                <w:rFonts w:ascii="Times New Roman" w:hAnsi="Times New Roman"/>
+              </w:rPr>
+              <w:t>C# with .NET</w:t>
             </w:r>
             <w:r>
               <w:rPr>
                 <w:rFonts w:ascii="Times New Roman" w:hAnsi="Times New Roman"/>
                 <w:b/>
-                <w:sz w:val="18"/>
-                <w:szCs w:val="18"/>
               </w:rPr>
               <w:t>.</w:t>
             </w:r>
@@ -1136,15 +1062,11 @@
               <w:ind w:left="0"/>
               <w:rPr>
                 <w:rFonts w:ascii="Times New Roman" w:hAnsi="Times New Roman"/>
-                <w:sz w:val="18"/>
-                <w:szCs w:val="18"/>
               </w:rPr>
             </w:pPr>
             <w:r>
               <w:rPr>
                 <w:rFonts w:ascii="Times New Roman" w:hAnsi="Times New Roman"/>
-                <w:sz w:val="18"/>
-                <w:szCs w:val="18"/>
               </w:rPr>
               <w:t>Frontend</w:t>
             </w:r>
@@ -1162,42 +1084,58 @@
               <w:rPr>
                 <w:rFonts w:ascii="Times New Roman" w:hAnsi="Times New Roman"/>
                 <w:b/>
-                <w:sz w:val="18"/>
-                <w:szCs w:val="18"/>
               </w:rPr>
             </w:pPr>
             <w:r>
               <w:rPr>
                 <w:rFonts w:ascii="Times New Roman" w:hAnsi="Times New Roman"/>
-                <w:sz w:val="18"/>
-                <w:szCs w:val="18"/>
               </w:rPr>
               <w:t>React.j</w:t>
             </w:r>
             <w:r>
               <w:rPr>
                 <w:rFonts w:ascii="Times New Roman" w:hAnsi="Times New Roman"/>
-                <w:sz w:val="18"/>
-                <w:szCs w:val="18"/>
-              </w:rPr>
-              <w:t>s with Redux, HTML5, CSS3, JavaS</w:t>
-            </w:r>
-            <w:r>
-              <w:rPr>
-                <w:rFonts w:ascii="Times New Roman" w:hAnsi="Times New Roman"/>
-                <w:sz w:val="18"/>
-                <w:szCs w:val="18"/>
-              </w:rPr>
-              <w:t>cript and jQuery</w:t>
-            </w:r>
-            <w:r>
-              <w:rPr>
-                <w:rFonts w:ascii="Times New Roman" w:hAnsi="Times New Roman"/>
-                <w:sz w:val="18"/>
-                <w:szCs w:val="18"/>
+              </w:rPr>
+              <w:t>s with Redux,</w:t>
+            </w:r>
+            <w:r>
+              <w:rPr>
+                <w:rFonts w:ascii="Times New Roman" w:hAnsi="Times New Roman"/>
+              </w:rPr>
+              <w:t xml:space="preserve"> </w:t>
+            </w:r>
+            <w:r>
+              <w:rPr>
+                <w:rFonts w:ascii="Times New Roman" w:hAnsi="Times New Roman"/>
+              </w:rPr>
+              <w:t>JavaScript</w:t>
+            </w:r>
+            <w:r>
+              <w:rPr>
+                <w:rFonts w:ascii="Times New Roman" w:hAnsi="Times New Roman"/>
+              </w:rPr>
+              <w:t xml:space="preserve"> ES6,</w:t>
+            </w:r>
+            <w:r>
+              <w:rPr>
+                <w:rFonts w:ascii="Times New Roman" w:hAnsi="Times New Roman"/>
+              </w:rPr>
+              <w:t xml:space="preserve"> HTML5, CSS3,</w:t>
+            </w:r>
+            <w:r>
+              <w:rPr>
+                <w:rFonts w:ascii="Times New Roman" w:hAnsi="Times New Roman"/>
               </w:rPr>
               <w:t>.</w:t>
             </w:r>
+            <w:r>
+              <w:rPr>
+                <w:rFonts w:ascii="Times New Roman" w:hAnsi="Times New Roman"/>
+              </w:rPr>
+              <w:t>SASS.</w:t>
+            </w:r>
+            <w:bookmarkStart w:id="0" w:name="_GoBack"/>
+            <w:bookmarkEnd w:id="0"/>
           </w:p>
         </w:tc>
       </w:tr>
@@ -1216,15 +1154,11 @@
               <w:ind w:left="0"/>
               <w:rPr>
                 <w:rFonts w:ascii="Times New Roman" w:hAnsi="Times New Roman"/>
-                <w:sz w:val="18"/>
-                <w:szCs w:val="18"/>
               </w:rPr>
             </w:pPr>
             <w:r>
               <w:rPr>
                 <w:rFonts w:ascii="Times New Roman" w:hAnsi="Times New Roman"/>
-                <w:sz w:val="18"/>
-                <w:szCs w:val="18"/>
               </w:rPr>
               <w:t>Databases</w:t>
             </w:r>
@@ -1242,41 +1176,77 @@
               <w:rPr>
                 <w:rFonts w:ascii="Times New Roman" w:hAnsi="Times New Roman"/>
                 <w:b/>
-                <w:sz w:val="18"/>
-                <w:szCs w:val="18"/>
               </w:rPr>
             </w:pPr>
             <w:r>
               <w:rPr>
                 <w:rFonts w:ascii="Times New Roman" w:hAnsi="Times New Roman"/>
-                <w:sz w:val="18"/>
-                <w:szCs w:val="18"/>
-              </w:rPr>
-              <w:t xml:space="preserve">PostgreSQL, MongoDB and Apache </w:t>
-            </w:r>
-            <w:proofErr w:type="spellStart"/>
-            <w:r>
-              <w:rPr>
-                <w:rFonts w:ascii="Times New Roman" w:hAnsi="Times New Roman"/>
-                <w:sz w:val="18"/>
-                <w:szCs w:val="18"/>
-              </w:rPr>
-              <w:t>HBase</w:t>
-            </w:r>
-            <w:proofErr w:type="spellEnd"/>
-            <w:r>
-              <w:rPr>
-                <w:rFonts w:ascii="Times New Roman" w:hAnsi="Times New Roman"/>
-                <w:sz w:val="18"/>
-                <w:szCs w:val="18"/>
-              </w:rPr>
-              <w:t xml:space="preserve"> with Apache Phoenix on Hadoop</w:t>
-            </w:r>
-            <w:r>
-              <w:rPr>
-                <w:rFonts w:ascii="Times New Roman" w:hAnsi="Times New Roman"/>
-                <w:sz w:val="18"/>
-                <w:szCs w:val="18"/>
+              </w:rPr>
+              <w:t>PostgreSQL, MongoDB and Apache HBase with Apache Phoenix</w:t>
+            </w:r>
+            <w:r>
+              <w:rPr>
+                <w:rFonts w:ascii="Times New Roman" w:hAnsi="Times New Roman"/>
+              </w:rPr>
+              <w:t xml:space="preserve"> and SQL Server</w:t>
+            </w:r>
+            <w:r>
+              <w:rPr>
+                <w:rFonts w:ascii="Times New Roman" w:hAnsi="Times New Roman"/>
+              </w:rPr>
+              <w:t>.</w:t>
+            </w:r>
+          </w:p>
+        </w:tc>
+      </w:tr>
+      <w:tr>
+        <w:trPr>
+          <w:trHeight w:hRule="exact" w:val="448"/>
+        </w:trPr>
+        <w:tc>
+          <w:tcPr>
+            <w:tcW w:w="1883" w:type="dxa"/>
+          </w:tcPr>
+          <w:p>
+            <w:pPr>
+              <w:pStyle w:val="ListParagraph1"/>
+              <w:spacing w:after="0" w:line="240" w:lineRule="auto"/>
+              <w:ind w:left="0"/>
+              <w:rPr>
+                <w:rFonts w:ascii="Times New Roman" w:hAnsi="Times New Roman"/>
+              </w:rPr>
+            </w:pPr>
+            <w:r>
+              <w:rPr>
+                <w:rFonts w:ascii="Times New Roman" w:hAnsi="Times New Roman"/>
+              </w:rPr>
+              <w:t>Cloud</w:t>
+            </w:r>
+          </w:p>
+        </w:tc>
+        <w:tc>
+          <w:tcPr>
+            <w:tcW w:w="8503" w:type="dxa"/>
+          </w:tcPr>
+          <w:p>
+            <w:pPr>
+              <w:pStyle w:val="ListParagraph1"/>
+              <w:spacing w:after="0" w:line="240" w:lineRule="auto"/>
+              <w:ind w:left="0"/>
+              <w:rPr>
+                <w:rFonts w:ascii="Times New Roman" w:hAnsi="Times New Roman"/>
+                <w:b/>
+              </w:rPr>
+            </w:pPr>
+            <w:r>
+              <w:rPr>
+                <w:rFonts w:ascii="Times New Roman" w:hAnsi="Times New Roman"/>
+              </w:rPr>
+              <w:t>Microsoft Azure, Heroku and AWS Cloud9</w:t>
+            </w:r>
+            <w:r>
+              <w:rPr>
+                <w:rFonts w:ascii="Times New Roman" w:hAnsi="Times New Roman"/>
               </w:rPr>
               <w:t>.</w:t>
             </w:r>
@@ -1298,17 +1268,13 @@
               <w:ind w:left="0"/>
               <w:rPr>
                 <w:rFonts w:ascii="Times New Roman" w:hAnsi="Times New Roman"/>
-                <w:sz w:val="18"/>
-                <w:szCs w:val="18"/>
               </w:rPr>
             </w:pPr>
             <w:r>
               <w:rPr>
                 <w:rFonts w:ascii="Times New Roman" w:hAnsi="Times New Roman"/>
-                <w:sz w:val="18"/>
-                <w:szCs w:val="18"/>
-              </w:rPr>
-              <w:t>Cloud</w:t>
+              </w:rPr>
+              <w:t>Other Frameworks</w:t>
             </w:r>
           </w:p>
         </w:tc>
@@ -1324,115 +1290,19 @@
               <w:rPr>
                 <w:rFonts w:ascii="Times New Roman" w:hAnsi="Times New Roman"/>
                 <w:b/>
-                <w:sz w:val="18"/>
-                <w:szCs w:val="18"/>
               </w:rPr>
             </w:pPr>
             <w:r>
               <w:rPr>
                 <w:rFonts w:ascii="Times New Roman" w:hAnsi="Times New Roman"/>
-                <w:sz w:val="18"/>
-                <w:szCs w:val="18"/>
-              </w:rPr>
-              <w:t xml:space="preserve">Microsoft Azure, </w:t>
-            </w:r>
-            <w:proofErr w:type="spellStart"/>
-            <w:r>
-              <w:rPr>
-                <w:rFonts w:ascii="Times New Roman" w:hAnsi="Times New Roman"/>
-                <w:sz w:val="18"/>
-                <w:szCs w:val="18"/>
-              </w:rPr>
-              <w:t>Heroku</w:t>
-            </w:r>
-            <w:proofErr w:type="spellEnd"/>
-            <w:r>
-              <w:rPr>
-                <w:rFonts w:ascii="Times New Roman" w:hAnsi="Times New Roman"/>
-                <w:sz w:val="18"/>
-                <w:szCs w:val="18"/>
-              </w:rPr>
-              <w:t xml:space="preserve"> and AWS Cloud9</w:t>
-            </w:r>
-            <w:r>
-              <w:rPr>
-                <w:rFonts w:ascii="Times New Roman" w:hAnsi="Times New Roman"/>
-                <w:sz w:val="18"/>
-                <w:szCs w:val="18"/>
-              </w:rPr>
-              <w:t>.</w:t>
-            </w:r>
-          </w:p>
-        </w:tc>
-      </w:tr>
-      <w:tr>
-        <w:trPr>
-          <w:trHeight w:val="450"/>
-        </w:trPr>
-        <w:tc>
-          <w:tcPr>
-            <w:tcW w:w="1883" w:type="dxa"/>
-          </w:tcPr>
-          <w:p>
-            <w:pPr>
-              <w:pStyle w:val="ListParagraph1"/>
-              <w:spacing w:after="0" w:line="240" w:lineRule="auto"/>
-              <w:ind w:left="0"/>
-              <w:rPr>
-                <w:rFonts w:ascii="Times New Roman" w:hAnsi="Times New Roman"/>
-                <w:sz w:val="18"/>
-                <w:szCs w:val="18"/>
-              </w:rPr>
-            </w:pPr>
-            <w:r>
-              <w:rPr>
-                <w:rFonts w:ascii="Times New Roman" w:hAnsi="Times New Roman"/>
-                <w:sz w:val="18"/>
-                <w:szCs w:val="18"/>
-              </w:rPr>
-              <w:t>Other Frameworks</w:t>
-            </w:r>
-          </w:p>
-        </w:tc>
-        <w:tc>
-          <w:tcPr>
-            <w:tcW w:w="8503" w:type="dxa"/>
-          </w:tcPr>
-          <w:p>
-            <w:pPr>
-              <w:pStyle w:val="ListParagraph1"/>
-              <w:spacing w:after="0" w:line="240" w:lineRule="auto"/>
-              <w:ind w:left="0"/>
-              <w:rPr>
-                <w:rFonts w:ascii="Times New Roman" w:hAnsi="Times New Roman"/>
-                <w:b/>
-                <w:sz w:val="18"/>
-                <w:szCs w:val="18"/>
-              </w:rPr>
-            </w:pPr>
-            <w:r>
-              <w:rPr>
-                <w:rFonts w:ascii="Times New Roman" w:hAnsi="Times New Roman"/>
-                <w:sz w:val="18"/>
-                <w:szCs w:val="18"/>
-              </w:rPr>
-              <w:t>Express.js, Passport.js, Mongoose, Bootstrap and Beginner Level in Angular 2</w:t>
-            </w:r>
-            <w:r>
-              <w:rPr>
-                <w:rFonts w:ascii="Times New Roman" w:hAnsi="Times New Roman"/>
-                <w:sz w:val="18"/>
-                <w:szCs w:val="18"/>
-              </w:rPr>
-              <w:t>+</w:t>
-            </w:r>
-            <w:r>
-              <w:rPr>
-                <w:rFonts w:ascii="Times New Roman" w:hAnsi="Times New Roman"/>
-                <w:sz w:val="18"/>
-                <w:szCs w:val="18"/>
-              </w:rPr>
-              <w:t>.</w:t>
+              </w:rPr>
+              <w:t>Express.js, P</w:t>
+            </w:r>
+            <w:r>
+              <w:rPr>
+                <w:rFonts w:ascii="Times New Roman" w:hAnsi="Times New Roman"/>
+              </w:rPr>
+              <w:t xml:space="preserve">assport.js, Mongoose, Bootstrap, LINQ </w:t>
             </w:r>
           </w:p>
         </w:tc>
@@ -1452,15 +1322,11 @@
               <w:ind w:left="0"/>
               <w:rPr>
                 <w:rFonts w:ascii="Times New Roman" w:hAnsi="Times New Roman"/>
-                <w:sz w:val="18"/>
-                <w:szCs w:val="18"/>
               </w:rPr>
             </w:pPr>
             <w:r>
               <w:rPr>
                 <w:rFonts w:ascii="Times New Roman" w:hAnsi="Times New Roman"/>
-                <w:sz w:val="18"/>
-                <w:szCs w:val="18"/>
               </w:rPr>
               <w:t>Tools</w:t>
             </w:r>
@@ -1478,41 +1344,41 @@
               <w:rPr>
                 <w:rFonts w:ascii="Times New Roman" w:hAnsi="Times New Roman"/>
                 <w:b/>
-                <w:sz w:val="18"/>
-                <w:szCs w:val="18"/>
               </w:rPr>
             </w:pPr>
             <w:r>
               <w:rPr>
                 <w:rFonts w:ascii="Times New Roman" w:hAnsi="Times New Roman"/>
-                <w:sz w:val="18"/>
-                <w:szCs w:val="18"/>
-              </w:rPr>
-              <w:t xml:space="preserve">Visual Studio Code, Sublime Text, </w:t>
-            </w:r>
-            <w:proofErr w:type="spellStart"/>
-            <w:r>
-              <w:rPr>
-                <w:rFonts w:ascii="Times New Roman" w:hAnsi="Times New Roman"/>
-                <w:sz w:val="18"/>
-                <w:szCs w:val="18"/>
-              </w:rPr>
-              <w:t>Git</w:t>
-            </w:r>
-            <w:proofErr w:type="spellEnd"/>
-            <w:r>
-              <w:rPr>
-                <w:rFonts w:ascii="Times New Roman" w:hAnsi="Times New Roman"/>
-                <w:sz w:val="18"/>
-                <w:szCs w:val="18"/>
-              </w:rPr>
-              <w:t xml:space="preserve"> and Tortoise SVN</w:t>
-            </w:r>
-            <w:r>
-              <w:rPr>
-                <w:rFonts w:ascii="Times New Roman" w:hAnsi="Times New Roman"/>
-                <w:sz w:val="18"/>
-                <w:szCs w:val="18"/>
+              </w:rPr>
+              <w:t xml:space="preserve">Chrome Dev Tools, React Dev tools, </w:t>
+            </w:r>
+            <w:r>
+              <w:rPr>
+                <w:rFonts w:ascii="Times New Roman" w:hAnsi="Times New Roman"/>
+              </w:rPr>
+              <w:t xml:space="preserve">Visual Studio Code, </w:t>
+            </w:r>
+            <w:r>
+              <w:rPr>
+                <w:rFonts w:ascii="Times New Roman" w:hAnsi="Times New Roman"/>
+              </w:rPr>
+              <w:t>Visual Studio</w:t>
+            </w:r>
+            <w:r>
+              <w:rPr>
+                <w:rFonts w:ascii="Times New Roman" w:hAnsi="Times New Roman"/>
+              </w:rPr>
+              <w:t>, Git and</w:t>
+            </w:r>
+            <w:r>
+              <w:rPr>
+                <w:rFonts w:ascii="Times New Roman" w:hAnsi="Times New Roman"/>
+              </w:rPr>
+              <w:t xml:space="preserve"> TFS Version Control Server</w:t>
+            </w:r>
+            <w:r>
+              <w:rPr>
+                <w:rFonts w:ascii="Times New Roman" w:hAnsi="Times New Roman"/>
               </w:rPr>
               <w:t>.</w:t>
             </w:r>
@@ -1565,30 +1431,26 @@
         <w:tblLook w:val="04A0" w:firstRow="1" w:lastRow="0" w:firstColumn="1" w:lastColumn="0" w:noHBand="0" w:noVBand="1"/>
       </w:tblPr>
       <w:tblGrid>
-        <w:gridCol w:w="2049"/>
-        <w:gridCol w:w="8385"/>
+        <w:gridCol w:w="2031"/>
+        <w:gridCol w:w="8314"/>
       </w:tblGrid>
       <w:tr>
         <w:trPr>
-          <w:trHeight w:val="400"/>
+          <w:trHeight w:val="360"/>
         </w:trPr>
         <w:tc>
           <w:tcPr>
-            <w:tcW w:w="2049" w:type="dxa"/>
+            <w:tcW w:w="2031" w:type="dxa"/>
           </w:tcPr>
           <w:p>
             <w:pPr>
               <w:rPr>
                 <w:rFonts w:ascii="Times New Roman" w:hAnsi="Times New Roman"/>
-                <w:sz w:val="18"/>
-                <w:szCs w:val="18"/>
               </w:rPr>
             </w:pPr>
             <w:r>
               <w:rPr>
                 <w:rFonts w:ascii="Times New Roman" w:hAnsi="Times New Roman"/>
-                <w:sz w:val="18"/>
-                <w:szCs w:val="18"/>
               </w:rPr>
               <w:t>RGB Color Game</w:t>
             </w:r>
@@ -1596,7 +1458,7 @@
         </w:tc>
         <w:tc>
           <w:tcPr>
-            <w:tcW w:w="8385" w:type="dxa"/>
+            <w:tcW w:w="8314" w:type="dxa"/>
           </w:tcPr>
           <w:p>
             <w:pPr>
@@ -1615,25 +1477,21 @@
       </w:tr>
       <w:tr>
         <w:trPr>
-          <w:trHeight w:val="400"/>
+          <w:trHeight w:val="360"/>
         </w:trPr>
         <w:tc>
           <w:tcPr>
-            <w:tcW w:w="2049" w:type="dxa"/>
+            <w:tcW w:w="2031" w:type="dxa"/>
           </w:tcPr>
           <w:p>
             <w:pPr>
               <w:rPr>
                 <w:rFonts w:ascii="Times New Roman" w:hAnsi="Times New Roman"/>
-                <w:sz w:val="18"/>
-                <w:szCs w:val="18"/>
               </w:rPr>
             </w:pPr>
             <w:r>
               <w:rPr>
                 <w:rFonts w:ascii="Times New Roman" w:hAnsi="Times New Roman"/>
-                <w:sz w:val="18"/>
-                <w:szCs w:val="18"/>
               </w:rPr>
               <w:t>PostgreSQL Management Tool</w:t>
             </w:r>
@@ -1641,7 +1499,7 @@
         </w:tc>
         <w:tc>
           <w:tcPr>
-            <w:tcW w:w="8385" w:type="dxa"/>
+            <w:tcW w:w="8314" w:type="dxa"/>
           </w:tcPr>
           <w:p>
             <w:pPr>
@@ -1672,33 +1530,41 @@
       </w:tr>
       <w:tr>
         <w:trPr>
-          <w:trHeight w:val="400"/>
+          <w:trHeight w:val="351"/>
         </w:trPr>
         <w:tc>
           <w:tcPr>
-            <w:tcW w:w="2049" w:type="dxa"/>
+            <w:tcW w:w="2031" w:type="dxa"/>
           </w:tcPr>
           <w:p>
             <w:pPr>
               <w:rPr>
                 <w:rFonts w:ascii="Times New Roman" w:hAnsi="Times New Roman"/>
-                <w:sz w:val="18"/>
-                <w:szCs w:val="18"/>
               </w:rPr>
             </w:pPr>
             <w:r>
               <w:rPr>
                 <w:rFonts w:ascii="Times New Roman" w:hAnsi="Times New Roman"/>
-                <w:sz w:val="18"/>
-                <w:szCs w:val="18"/>
-              </w:rPr>
-              <w:t>Touristy Chennai</w:t>
+              </w:rPr>
+              <w:t>Dev</w:t>
+            </w:r>
+            <w:r>
+              <w:rPr>
+                <w:rFonts w:ascii="Times New Roman" w:hAnsi="Times New Roman"/>
+              </w:rPr>
+              <w:t>-</w:t>
+            </w:r>
+            <w:r>
+              <w:rPr>
+                <w:rFonts w:ascii="Times New Roman" w:hAnsi="Times New Roman"/>
+              </w:rPr>
+              <w:t>Connector</w:t>
             </w:r>
           </w:p>
         </w:tc>
         <w:tc>
           <w:tcPr>
-            <w:tcW w:w="8385" w:type="dxa"/>
+            <w:tcW w:w="8314" w:type="dxa"/>
           </w:tcPr>
           <w:p>
             <w:pPr>
@@ -1710,80 +1576,36 @@
               <w:rPr>
                 <w:rFonts w:ascii="Times New Roman" w:hAnsi="Times New Roman"/>
               </w:rPr>
-              <w:t xml:space="preserve">A </w:t>
-            </w:r>
-            <w:r>
-              <w:rPr>
-                <w:rFonts w:ascii="Times New Roman" w:hAnsi="Times New Roman"/>
-              </w:rPr>
-              <w:t xml:space="preserve">blog exclusive for tourists to Chennai, </w:t>
-            </w:r>
-            <w:r>
-              <w:rPr>
-                <w:rFonts w:ascii="Times New Roman" w:hAnsi="Times New Roman"/>
-              </w:rPr>
-              <w:t xml:space="preserve">developed </w:t>
-            </w:r>
-            <w:r>
-              <w:rPr>
-                <w:rFonts w:ascii="Times New Roman" w:hAnsi="Times New Roman"/>
-              </w:rPr>
-              <w:t>using Node.js, MongoDB, Express.js and Embedded JavaScript</w:t>
-            </w:r>
-            <w:r>
-              <w:rPr>
-                <w:rFonts w:ascii="Times New Roman" w:hAnsi="Times New Roman"/>
-              </w:rPr>
-              <w:t xml:space="preserve"> Templating.</w:t>
+              <w:t>A social media web application exclusive for developers built using Node.js, React.js, Express.js and MongoDB.</w:t>
             </w:r>
           </w:p>
         </w:tc>
       </w:tr>
       <w:tr>
         <w:trPr>
-          <w:trHeight w:val="389"/>
+          <w:trHeight w:val="351"/>
         </w:trPr>
         <w:tc>
           <w:tcPr>
-            <w:tcW w:w="2049" w:type="dxa"/>
+            <w:tcW w:w="2031" w:type="dxa"/>
           </w:tcPr>
           <w:p>
             <w:pPr>
               <w:rPr>
                 <w:rFonts w:ascii="Times New Roman" w:hAnsi="Times New Roman"/>
-                <w:sz w:val="18"/>
-                <w:szCs w:val="18"/>
               </w:rPr>
             </w:pPr>
             <w:r>
               <w:rPr>
                 <w:rFonts w:ascii="Times New Roman" w:hAnsi="Times New Roman"/>
-                <w:sz w:val="18"/>
-                <w:szCs w:val="18"/>
-              </w:rPr>
-              <w:t>Dev</w:t>
-            </w:r>
-            <w:r>
-              <w:rPr>
-                <w:rFonts w:ascii="Times New Roman" w:hAnsi="Times New Roman"/>
-                <w:sz w:val="18"/>
-                <w:szCs w:val="18"/>
-              </w:rPr>
-              <w:t>-</w:t>
-            </w:r>
-            <w:r>
-              <w:rPr>
-                <w:rFonts w:ascii="Times New Roman" w:hAnsi="Times New Roman"/>
-                <w:sz w:val="18"/>
-                <w:szCs w:val="18"/>
-              </w:rPr>
-              <w:t>Connector</w:t>
+              </w:rPr>
+              <w:t>Dev Chat App</w:t>
             </w:r>
           </w:p>
         </w:tc>
         <w:tc>
           <w:tcPr>
-            <w:tcW w:w="8385" w:type="dxa"/>
+            <w:tcW w:w="8314" w:type="dxa"/>
           </w:tcPr>
           <w:p>
             <w:pPr>
@@ -1795,7 +1617,19 @@
               <w:rPr>
                 <w:rFonts w:ascii="Times New Roman" w:hAnsi="Times New Roman"/>
               </w:rPr>
-              <w:t>A social media web application exclusive for developers built using Node.js, React.js, Express.js and MongoDB.</w:t>
+              <w:t>A chat app for developers built using React.js, Redux</w:t>
+            </w:r>
+            <w:r>
+              <w:rPr>
+                <w:rFonts w:ascii="Times New Roman" w:hAnsi="Times New Roman"/>
+              </w:rPr>
+              <w:t>, Semantic UI</w:t>
+            </w:r>
+            <w:r>
+              <w:rPr>
+                <w:rFonts w:ascii="Times New Roman" w:hAnsi="Times New Roman"/>
+              </w:rPr>
+              <w:t xml:space="preserve"> and Firebase.</w:t>
             </w:r>
           </w:p>
         </w:tc>
@@ -3608,7 +3442,7 @@
 </file>
 
 <file path=customXml/itemProps1.xml><?xml version="1.0" encoding="utf-8"?>
-<ds:datastoreItem xmlns:ds="http://schemas.openxmlformats.org/officeDocument/2006/customXml" ds:itemID="{57E36AB1-72A8-4249-8C4D-E0E66D101FD9}">
+<ds:datastoreItem xmlns:ds="http://schemas.openxmlformats.org/officeDocument/2006/customXml" ds:itemID="{0B5764E2-2CC5-48F1-97C0-F293EBF08347}">
   <ds:schemaRefs>
     <ds:schemaRef ds:uri="http://schemas.openxmlformats.org/officeDocument/2006/bibliography"/>
   </ds:schemaRefs>

</xml_diff>

<commit_message>
updated resume feb 2020
</commit_message>
<xml_diff>
--- a/Karthik Ruthiravelu.docx
+++ b/Karthik Ruthiravelu.docx
@@ -430,6 +430,20 @@
         <w:suppressLineNumbers w:val="0"/>
         <w:jc w:val="left"/>
         <w:rPr>
+          <w:rFonts w:ascii="Times New Roman" w:hAnsi="Times New Roman"/>
+          <w:color w:val="000000" w:themeColor="text1"/>
+          <w:sz w:val="18"/>
+          <w:szCs w:val="18"/>
+          <w:shd w:val="clear" w:color="auto" w:fill="FFFFFF"/>
+          <w14:textFill>
+            <w14:solidFill>
+              <w14:schemeClr w14:val="tx1"/>
+            </w14:solidFill>
+          </w14:textFill>
+        </w:rPr>
+      </w:pPr>
+      <w:r>
+        <w:rPr>
           <w:rFonts w:hint="default" w:ascii="Times New Roman" w:hAnsi="Times New Roman" w:eastAsia="Roboto" w:cs="Times New Roman"/>
           <w:i w:val="0"/>
           <w:caps w:val="0"/>
@@ -446,25 +460,8 @@
             </w14:solidFill>
           </w14:textFill>
         </w:rPr>
-      </w:pPr>
-    </w:p>
-    <w:p>
-      <w:pPr>
-        <w:keepNext w:val="0"/>
-        <w:keepLines w:val="0"/>
-        <w:widowControl/>
-        <w:suppressLineNumbers w:val="0"/>
-        <w:jc w:val="left"/>
-        <w:rPr>
-          <w:rFonts w:hint="default" w:ascii="Times New Roman" w:hAnsi="Times New Roman" w:cs="Times New Roman"/>
-          <w:color w:val="000000" w:themeColor="text1"/>
-          <w14:textFill>
-            <w14:solidFill>
-              <w14:schemeClr w14:val="tx1"/>
-            </w14:solidFill>
-          </w14:textFill>
-        </w:rPr>
-      </w:pPr>
+        <w:t xml:space="preserve">JavaScript enthusiast but </w:t>
+      </w:r>
       <w:r>
         <w:rPr>
           <w:rFonts w:hint="default" w:ascii="Times New Roman" w:hAnsi="Times New Roman" w:eastAsia="Roboto" w:cs="Times New Roman"/>
@@ -483,7 +480,7 @@
             </w14:solidFill>
           </w14:textFill>
         </w:rPr>
-        <w:t>Language agnostic, strong believer in pixel perfect user interfaces and scalable web api's</w:t>
+        <w:t>Language agnostic,</w:t>
       </w:r>
       <w:r>
         <w:rPr>
@@ -503,25 +500,48 @@
             </w14:solidFill>
           </w14:textFill>
         </w:rPr>
+        <w:t>strong</w:t>
+      </w:r>
+      <w:r>
+        <w:rPr>
+          <w:rFonts w:hint="default" w:ascii="Times New Roman" w:hAnsi="Times New Roman" w:eastAsia="Roboto" w:cs="Times New Roman"/>
+          <w:i w:val="0"/>
+          <w:caps w:val="0"/>
+          <w:color w:val="000000" w:themeColor="text1"/>
+          <w:spacing w:val="0"/>
+          <w:kern w:val="0"/>
+          <w:sz w:val="20"/>
+          <w:szCs w:val="20"/>
+          <w:shd w:val="clear" w:fill="FFFFFF"/>
+          <w:lang w:val="en-US" w:eastAsia="zh-CN" w:bidi="ar"/>
+          <w14:textFill>
+            <w14:solidFill>
+              <w14:schemeClr w14:val="tx1"/>
+            </w14:solidFill>
+          </w14:textFill>
+        </w:rPr>
+        <w:t xml:space="preserve"> believer in pixel perfect user interfaces and scalable web api's</w:t>
+      </w:r>
+      <w:r>
+        <w:rPr>
+          <w:rFonts w:hint="default" w:ascii="Times New Roman" w:hAnsi="Times New Roman" w:eastAsia="Roboto" w:cs="Times New Roman"/>
+          <w:i w:val="0"/>
+          <w:caps w:val="0"/>
+          <w:color w:val="000000" w:themeColor="text1"/>
+          <w:spacing w:val="0"/>
+          <w:kern w:val="0"/>
+          <w:sz w:val="20"/>
+          <w:szCs w:val="20"/>
+          <w:shd w:val="clear" w:fill="FFFFFF"/>
+          <w:lang w:eastAsia="zh-CN" w:bidi="ar"/>
+          <w14:textFill>
+            <w14:solidFill>
+              <w14:schemeClr w14:val="tx1"/>
+            </w14:solidFill>
+          </w14:textFill>
+        </w:rPr>
         <w:t>.</w:t>
       </w:r>
-    </w:p>
-    <w:p>
-      <w:pPr>
-        <w:spacing w:after="0"/>
-        <w:rPr>
-          <w:rFonts w:ascii="Times New Roman" w:hAnsi="Times New Roman"/>
-          <w:color w:val="000000" w:themeColor="text1"/>
-          <w:sz w:val="18"/>
-          <w:szCs w:val="18"/>
-          <w:shd w:val="clear" w:color="auto" w:fill="FFFFFF"/>
-          <w14:textFill>
-            <w14:solidFill>
-              <w14:schemeClr w14:val="tx1"/>
-            </w14:solidFill>
-          </w14:textFill>
-        </w:rPr>
-      </w:pPr>
     </w:p>
     <w:p>
       <w:pPr>
@@ -889,7 +909,37 @@
             </w14:solidFill>
           </w14:textFill>
         </w:rPr>
-        <w:t>Designed Data Models and Developed a retail based web application while automating several development processes and testing by building tools involving technologies such as Python, React.js, Node.js, PostgreSQL and HBase.</w:t>
+        <w:t>Designed Data Models and Developed a retail based web application while automating several development processes and testing by building tools involving technologies such as Python, React.js, Node.js</w:t>
+      </w:r>
+      <w:r>
+        <w:rPr>
+          <w:rFonts w:ascii="Times New Roman" w:hAnsi="Times New Roman" w:eastAsia="Times New Roman"/>
+          <w:color w:val="000000" w:themeColor="text1"/>
+          <w:sz w:val="20"/>
+          <w:szCs w:val="20"/>
+          <w:lang w:eastAsia="en-IN"/>
+          <w14:textFill>
+            <w14:solidFill>
+              <w14:schemeClr w14:val="tx1"/>
+            </w14:solidFill>
+          </w14:textFill>
+        </w:rPr>
+        <w:t xml:space="preserve"> and</w:t>
+      </w:r>
+      <w:r>
+        <w:rPr>
+          <w:rFonts w:ascii="Times New Roman" w:hAnsi="Times New Roman" w:eastAsia="Times New Roman"/>
+          <w:color w:val="000000" w:themeColor="text1"/>
+          <w:sz w:val="20"/>
+          <w:szCs w:val="20"/>
+          <w:lang w:val="en-IN" w:eastAsia="en-IN"/>
+          <w14:textFill>
+            <w14:solidFill>
+              <w14:schemeClr w14:val="tx1"/>
+            </w14:solidFill>
+          </w14:textFill>
+        </w:rPr>
+        <w:t xml:space="preserve"> PostgreSQL.</w:t>
       </w:r>
     </w:p>
     <w:p>
@@ -1031,12 +1081,14 @@
         <w:tc>
           <w:tcPr>
             <w:tcW w:w="1883" w:type="dxa"/>
+            <w:vAlign w:val="center"/>
           </w:tcPr>
           <w:p>
             <w:pPr>
               <w:pStyle w:val="15"/>
               <w:spacing w:after="0" w:line="240" w:lineRule="auto"/>
               <w:ind w:left="0"/>
+              <w:jc w:val="both"/>
               <w:rPr>
                 <w:rFonts w:ascii="Times New Roman" w:hAnsi="Times New Roman"/>
                 <w:sz w:val="20"/>
@@ -1051,39 +1103,21 @@
                 <w:szCs w:val="20"/>
                 <w:lang w:eastAsia="zh-CN"/>
               </w:rPr>
-              <w:t>Back</w:t>
-            </w:r>
-            <w:r>
-              <w:rPr>
-                <w:rFonts w:ascii="Times New Roman" w:hAnsi="Times New Roman"/>
-                <w:sz w:val="20"/>
-                <w:szCs w:val="20"/>
-                <w:lang w:eastAsia="zh-CN"/>
-              </w:rPr>
-              <w:t>-</w:t>
-            </w:r>
-            <w:bookmarkStart w:id="0" w:name="_GoBack"/>
-            <w:bookmarkEnd w:id="0"/>
-            <w:r>
-              <w:rPr>
-                <w:rFonts w:ascii="Times New Roman" w:hAnsi="Times New Roman"/>
-                <w:sz w:val="20"/>
-                <w:szCs w:val="20"/>
-                <w:lang w:eastAsia="zh-CN"/>
-              </w:rPr>
-              <w:t>end</w:t>
+              <w:t>Back-end</w:t>
             </w:r>
           </w:p>
         </w:tc>
         <w:tc>
           <w:tcPr>
             <w:tcW w:w="8503" w:type="dxa"/>
+            <w:vAlign w:val="center"/>
           </w:tcPr>
           <w:p>
             <w:pPr>
               <w:pStyle w:val="15"/>
               <w:spacing w:after="0" w:line="240" w:lineRule="auto"/>
               <w:ind w:left="0"/>
+              <w:jc w:val="both"/>
               <w:rPr>
                 <w:rFonts w:ascii="Times New Roman" w:hAnsi="Times New Roman"/>
                 <w:b/>
@@ -1124,12 +1158,14 @@
         <w:tc>
           <w:tcPr>
             <w:tcW w:w="1883" w:type="dxa"/>
+            <w:vAlign w:val="center"/>
           </w:tcPr>
           <w:p>
             <w:pPr>
               <w:pStyle w:val="15"/>
               <w:spacing w:after="0" w:line="240" w:lineRule="auto"/>
               <w:ind w:left="0"/>
+              <w:jc w:val="both"/>
               <w:rPr>
                 <w:rFonts w:ascii="Times New Roman" w:hAnsi="Times New Roman"/>
                 <w:sz w:val="20"/>
@@ -1144,37 +1180,21 @@
                 <w:szCs w:val="20"/>
                 <w:lang w:eastAsia="zh-CN"/>
               </w:rPr>
-              <w:t>Front</w:t>
-            </w:r>
-            <w:r>
-              <w:rPr>
-                <w:rFonts w:ascii="Times New Roman" w:hAnsi="Times New Roman"/>
-                <w:sz w:val="20"/>
-                <w:szCs w:val="20"/>
-                <w:lang w:eastAsia="zh-CN"/>
-              </w:rPr>
-              <w:t>-</w:t>
-            </w:r>
-            <w:r>
-              <w:rPr>
-                <w:rFonts w:ascii="Times New Roman" w:hAnsi="Times New Roman"/>
-                <w:sz w:val="20"/>
-                <w:szCs w:val="20"/>
-                <w:lang w:eastAsia="zh-CN"/>
-              </w:rPr>
-              <w:t>end</w:t>
+              <w:t>Front-end</w:t>
             </w:r>
           </w:p>
         </w:tc>
         <w:tc>
           <w:tcPr>
             <w:tcW w:w="8503" w:type="dxa"/>
+            <w:vAlign w:val="center"/>
           </w:tcPr>
           <w:p>
             <w:pPr>
               <w:pStyle w:val="15"/>
               <w:spacing w:after="0" w:line="240" w:lineRule="auto"/>
               <w:ind w:left="0"/>
+              <w:jc w:val="both"/>
               <w:rPr>
                 <w:rFonts w:ascii="Times New Roman" w:hAnsi="Times New Roman"/>
                 <w:b/>
@@ -1190,7 +1210,43 @@
                 <w:szCs w:val="20"/>
                 <w:lang w:eastAsia="zh-CN"/>
               </w:rPr>
-              <w:t>React.js with Redux, JavaScript ES6, HTML5, CSS3,.SASS.</w:t>
+              <w:t>React.js with Redux, JavaScript</w:t>
+            </w:r>
+            <w:r>
+              <w:rPr>
+                <w:rFonts w:ascii="Times New Roman" w:hAnsi="Times New Roman"/>
+                <w:sz w:val="20"/>
+                <w:szCs w:val="20"/>
+                <w:lang w:eastAsia="zh-CN"/>
+              </w:rPr>
+              <w:t xml:space="preserve"> with </w:t>
+            </w:r>
+            <w:r>
+              <w:rPr>
+                <w:rFonts w:ascii="Times New Roman" w:hAnsi="Times New Roman"/>
+                <w:sz w:val="20"/>
+                <w:szCs w:val="20"/>
+                <w:lang w:eastAsia="zh-CN"/>
+              </w:rPr>
+              <w:t xml:space="preserve"> ES6, HTML5, CSS3,</w:t>
+            </w:r>
+            <w:r>
+              <w:rPr>
+                <w:rFonts w:ascii="Times New Roman" w:hAnsi="Times New Roman"/>
+                <w:sz w:val="20"/>
+                <w:szCs w:val="20"/>
+                <w:lang w:eastAsia="zh-CN"/>
+              </w:rPr>
+              <w:t xml:space="preserve"> </w:t>
+            </w:r>
+            <w:r>
+              <w:rPr>
+                <w:rFonts w:ascii="Times New Roman" w:hAnsi="Times New Roman"/>
+                <w:sz w:val="20"/>
+                <w:szCs w:val="20"/>
+                <w:lang w:eastAsia="zh-CN"/>
+              </w:rPr>
+              <w:t>SASS.</w:t>
             </w:r>
           </w:p>
         </w:tc>
@@ -1213,12 +1269,14 @@
         <w:tc>
           <w:tcPr>
             <w:tcW w:w="1883" w:type="dxa"/>
+            <w:vAlign w:val="center"/>
           </w:tcPr>
           <w:p>
             <w:pPr>
               <w:pStyle w:val="15"/>
               <w:spacing w:after="0" w:line="240" w:lineRule="auto"/>
               <w:ind w:left="0"/>
+              <w:jc w:val="both"/>
               <w:rPr>
                 <w:rFonts w:ascii="Times New Roman" w:hAnsi="Times New Roman"/>
                 <w:sz w:val="20"/>
@@ -1240,12 +1298,14 @@
         <w:tc>
           <w:tcPr>
             <w:tcW w:w="8503" w:type="dxa"/>
+            <w:vAlign w:val="center"/>
           </w:tcPr>
           <w:p>
             <w:pPr>
               <w:pStyle w:val="15"/>
               <w:spacing w:after="0" w:line="240" w:lineRule="auto"/>
               <w:ind w:left="0"/>
+              <w:jc w:val="both"/>
               <w:rPr>
                 <w:rFonts w:ascii="Times New Roman" w:hAnsi="Times New Roman"/>
                 <w:b/>
@@ -1261,78 +1321,16 @@
                 <w:szCs w:val="20"/>
                 <w:lang w:eastAsia="zh-CN"/>
               </w:rPr>
-              <w:t>PostgreSQL, MongoDB and Apache HBase with Apache Phoenix and SQL Server.</w:t>
-            </w:r>
-          </w:p>
-        </w:tc>
-      </w:tr>
-      <w:tr>
-        <w:tblPrEx>
-          <w:tblBorders>
-            <w:top w:val="single" w:color="auto" w:sz="4" w:space="0"/>
-            <w:left w:val="single" w:color="auto" w:sz="4" w:space="0"/>
-            <w:bottom w:val="single" w:color="auto" w:sz="4" w:space="0"/>
-            <w:right w:val="single" w:color="auto" w:sz="4" w:space="0"/>
-            <w:insideH w:val="single" w:color="auto" w:sz="4" w:space="0"/>
-            <w:insideV w:val="single" w:color="auto" w:sz="4" w:space="0"/>
-          </w:tblBorders>
-          <w:tblLayout w:type="fixed"/>
-        </w:tblPrEx>
-        <w:trPr>
-          <w:trHeight w:val="448" w:hRule="exact"/>
-        </w:trPr>
-        <w:tc>
-          <w:tcPr>
-            <w:tcW w:w="1883" w:type="dxa"/>
-          </w:tcPr>
-          <w:p>
-            <w:pPr>
-              <w:pStyle w:val="15"/>
-              <w:spacing w:after="0" w:line="240" w:lineRule="auto"/>
-              <w:ind w:left="0"/>
-              <w:rPr>
-                <w:rFonts w:ascii="Times New Roman" w:hAnsi="Times New Roman"/>
-                <w:sz w:val="20"/>
-                <w:szCs w:val="20"/>
-                <w:lang w:eastAsia="zh-CN"/>
-              </w:rPr>
-            </w:pPr>
-            <w:r>
-              <w:rPr>
-                <w:rFonts w:ascii="Times New Roman" w:hAnsi="Times New Roman"/>
-                <w:sz w:val="20"/>
-                <w:szCs w:val="20"/>
-                <w:lang w:eastAsia="zh-CN"/>
-              </w:rPr>
-              <w:t>Cloud</w:t>
-            </w:r>
-          </w:p>
-        </w:tc>
-        <w:tc>
-          <w:tcPr>
-            <w:tcW w:w="8503" w:type="dxa"/>
-          </w:tcPr>
-          <w:p>
-            <w:pPr>
-              <w:pStyle w:val="15"/>
-              <w:spacing w:after="0" w:line="240" w:lineRule="auto"/>
-              <w:ind w:left="0"/>
-              <w:rPr>
-                <w:rFonts w:ascii="Times New Roman" w:hAnsi="Times New Roman"/>
-                <w:b/>
-                <w:sz w:val="20"/>
-                <w:szCs w:val="20"/>
-                <w:lang w:eastAsia="zh-CN"/>
-              </w:rPr>
-            </w:pPr>
-            <w:r>
-              <w:rPr>
-                <w:rFonts w:ascii="Times New Roman" w:hAnsi="Times New Roman"/>
-                <w:sz w:val="20"/>
-                <w:szCs w:val="20"/>
-                <w:lang w:eastAsia="zh-CN"/>
-              </w:rPr>
-              <w:t>Microsoft Azure, Heroku and AWS Cloud9.</w:t>
+              <w:t>PostgreSQL, SQL Server</w:t>
+            </w:r>
+            <w:r>
+              <w:rPr>
+                <w:rFonts w:ascii="Times New Roman" w:hAnsi="Times New Roman"/>
+                <w:sz w:val="20"/>
+                <w:szCs w:val="20"/>
+                <w:lang w:eastAsia="zh-CN"/>
+              </w:rPr>
+              <w:t xml:space="preserve"> and MongoDB.</w:t>
             </w:r>
           </w:p>
         </w:tc>
@@ -1355,12 +1353,14 @@
         <w:tc>
           <w:tcPr>
             <w:tcW w:w="1883" w:type="dxa"/>
+            <w:vAlign w:val="center"/>
           </w:tcPr>
           <w:p>
             <w:pPr>
               <w:pStyle w:val="15"/>
               <w:spacing w:after="0" w:line="240" w:lineRule="auto"/>
               <w:ind w:left="0"/>
+              <w:jc w:val="both"/>
               <w:rPr>
                 <w:rFonts w:ascii="Times New Roman" w:hAnsi="Times New Roman"/>
                 <w:sz w:val="20"/>
@@ -1382,12 +1382,14 @@
         <w:tc>
           <w:tcPr>
             <w:tcW w:w="8503" w:type="dxa"/>
+            <w:vAlign w:val="center"/>
           </w:tcPr>
           <w:p>
             <w:pPr>
               <w:pStyle w:val="15"/>
               <w:spacing w:after="0" w:line="240" w:lineRule="auto"/>
               <w:ind w:left="0"/>
+              <w:jc w:val="both"/>
               <w:rPr>
                 <w:rFonts w:ascii="Times New Roman" w:hAnsi="Times New Roman"/>
                 <w:b/>
@@ -1403,8 +1405,19 @@
                 <w:szCs w:val="20"/>
                 <w:lang w:eastAsia="zh-CN"/>
               </w:rPr>
-              <w:t xml:space="preserve">Express.js, Passport.js, Mongoose, Bootstrap, LINQ </w:t>
-            </w:r>
+              <w:t>Express.js, Passport.js, Mongoose, Bootstrap</w:t>
+            </w:r>
+            <w:r>
+              <w:rPr>
+                <w:rFonts w:ascii="Times New Roman" w:hAnsi="Times New Roman"/>
+                <w:sz w:val="20"/>
+                <w:szCs w:val="20"/>
+                <w:lang w:eastAsia="zh-CN"/>
+              </w:rPr>
+              <w:t>.</w:t>
+            </w:r>
+            <w:bookmarkStart w:id="0" w:name="_GoBack"/>
+            <w:bookmarkEnd w:id="0"/>
           </w:p>
         </w:tc>
       </w:tr>
@@ -1435,7 +1448,7 @@
           <w:sz w:val="18"/>
           <w:szCs w:val="18"/>
         </w:rPr>
-        <w:t>PERSONAL PROJECTS:</w:t>
+        <w:t>PERSONAL PROJECTS</w:t>
       </w:r>
     </w:p>
     <w:tbl>
@@ -1476,14 +1489,16 @@
           <w:tblLayout w:type="fixed"/>
         </w:tblPrEx>
         <w:trPr>
-          <w:trHeight w:val="360" w:hRule="atLeast"/>
+          <w:trHeight w:val="790" w:hRule="atLeast"/>
         </w:trPr>
         <w:tc>
           <w:tcPr>
             <w:tcW w:w="2031" w:type="dxa"/>
+            <w:vAlign w:val="center"/>
           </w:tcPr>
           <w:p>
             <w:pPr>
+              <w:jc w:val="both"/>
               <w:rPr>
                 <w:rFonts w:ascii="Times New Roman" w:hAnsi="Times New Roman"/>
                 <w:sz w:val="20"/>
@@ -1498,16 +1513,18 @@
                 <w:szCs w:val="20"/>
                 <w:lang w:eastAsia="zh-CN"/>
               </w:rPr>
-              <w:t>RGB Color Game</w:t>
+              <w:t>Dynamic Forms</w:t>
             </w:r>
           </w:p>
         </w:tc>
         <w:tc>
           <w:tcPr>
             <w:tcW w:w="8314" w:type="dxa"/>
+            <w:vAlign w:val="center"/>
           </w:tcPr>
           <w:p>
             <w:pPr>
+              <w:jc w:val="both"/>
               <w:rPr>
                 <w:rFonts w:ascii="Times New Roman" w:hAnsi="Times New Roman"/>
                 <w:sz w:val="20"/>
@@ -1522,7 +1539,16 @@
                 <w:szCs w:val="20"/>
                 <w:lang w:eastAsia="zh-CN"/>
               </w:rPr>
-              <w:t xml:space="preserve">A colorful web application for CSS designers to learn RGB color coding. </w:t>
+              <w:t xml:space="preserve">A </w:t>
+            </w:r>
+            <w:r>
+              <w:rPr>
+                <w:rFonts w:ascii="Times New Roman" w:hAnsi="Times New Roman"/>
+                <w:sz w:val="20"/>
+                <w:szCs w:val="20"/>
+                <w:lang w:eastAsia="zh-CN"/>
+              </w:rPr>
+              <w:t>React based component framework that gives a Reusable React Component that can be customized to behave with the JSON provided as input.</w:t>
             </w:r>
           </w:p>
         </w:tc>
@@ -1540,14 +1566,16 @@
           <w:tblLayout w:type="fixed"/>
         </w:tblPrEx>
         <w:trPr>
-          <w:trHeight w:val="360" w:hRule="atLeast"/>
+          <w:trHeight w:val="790" w:hRule="atLeast"/>
         </w:trPr>
         <w:tc>
           <w:tcPr>
             <w:tcW w:w="2031" w:type="dxa"/>
+            <w:vAlign w:val="center"/>
           </w:tcPr>
           <w:p>
             <w:pPr>
+              <w:jc w:val="both"/>
               <w:rPr>
                 <w:rFonts w:ascii="Times New Roman" w:hAnsi="Times New Roman"/>
                 <w:sz w:val="20"/>
@@ -1562,16 +1590,27 @@
                 <w:szCs w:val="20"/>
                 <w:lang w:eastAsia="zh-CN"/>
               </w:rPr>
-              <w:t>PostgreSQL Management Tool</w:t>
+              <w:t xml:space="preserve">PostgreSQL </w:t>
+            </w:r>
+            <w:r>
+              <w:rPr>
+                <w:rFonts w:ascii="Times New Roman" w:hAnsi="Times New Roman"/>
+                <w:sz w:val="20"/>
+                <w:szCs w:val="20"/>
+                <w:lang w:eastAsia="zh-CN"/>
+              </w:rPr>
+              <w:t>Comparator</w:t>
             </w:r>
           </w:p>
         </w:tc>
         <w:tc>
           <w:tcPr>
             <w:tcW w:w="8314" w:type="dxa"/>
+            <w:vAlign w:val="center"/>
           </w:tcPr>
           <w:p>
             <w:pPr>
+              <w:jc w:val="both"/>
               <w:rPr>
                 <w:rFonts w:ascii="Times New Roman" w:hAnsi="Times New Roman"/>
                 <w:sz w:val="20"/>
@@ -1586,7 +1625,43 @@
                 <w:szCs w:val="20"/>
                 <w:lang w:eastAsia="zh-CN"/>
               </w:rPr>
-              <w:t xml:space="preserve">A Python Desktop Application which has several modules to automate the Database Administration tasks of PostgreSQL Database.  </w:t>
+              <w:t xml:space="preserve">A Python Desktop Application which </w:t>
+            </w:r>
+            <w:r>
+              <w:rPr>
+                <w:rFonts w:ascii="Times New Roman" w:hAnsi="Times New Roman"/>
+                <w:sz w:val="20"/>
+                <w:szCs w:val="20"/>
+                <w:lang w:eastAsia="zh-CN"/>
+              </w:rPr>
+              <w:t xml:space="preserve">compares the Data Models and </w:t>
+            </w:r>
+            <w:r>
+              <w:rPr>
+                <w:rFonts w:ascii="Times New Roman" w:hAnsi="Times New Roman"/>
+                <w:sz w:val="20"/>
+                <w:szCs w:val="20"/>
+                <w:lang w:eastAsia="zh-CN"/>
+              </w:rPr>
+              <w:t xml:space="preserve"> of PostgreSQL Database</w:t>
+            </w:r>
+            <w:r>
+              <w:rPr>
+                <w:rFonts w:ascii="Times New Roman" w:hAnsi="Times New Roman"/>
+                <w:sz w:val="20"/>
+                <w:szCs w:val="20"/>
+                <w:lang w:eastAsia="zh-CN"/>
+              </w:rPr>
+              <w:t xml:space="preserve"> to list out the discrepancies</w:t>
+            </w:r>
+            <w:r>
+              <w:rPr>
+                <w:rFonts w:ascii="Times New Roman" w:hAnsi="Times New Roman"/>
+                <w:sz w:val="20"/>
+                <w:szCs w:val="20"/>
+                <w:lang w:eastAsia="zh-CN"/>
+              </w:rPr>
+              <w:t>.</w:t>
             </w:r>
           </w:p>
         </w:tc>
@@ -1604,14 +1679,16 @@
           <w:tblLayout w:type="fixed"/>
         </w:tblPrEx>
         <w:trPr>
-          <w:trHeight w:val="351" w:hRule="atLeast"/>
+          <w:trHeight w:val="790" w:hRule="atLeast"/>
         </w:trPr>
         <w:tc>
           <w:tcPr>
             <w:tcW w:w="2031" w:type="dxa"/>
+            <w:vAlign w:val="center"/>
           </w:tcPr>
           <w:p>
             <w:pPr>
+              <w:jc w:val="both"/>
               <w:rPr>
                 <w:rFonts w:ascii="Times New Roman" w:hAnsi="Times New Roman"/>
                 <w:sz w:val="20"/>
@@ -1633,9 +1710,11 @@
         <w:tc>
           <w:tcPr>
             <w:tcW w:w="8314" w:type="dxa"/>
+            <w:vAlign w:val="center"/>
           </w:tcPr>
           <w:p>
             <w:pPr>
+              <w:jc w:val="both"/>
               <w:rPr>
                 <w:rFonts w:ascii="Times New Roman" w:hAnsi="Times New Roman"/>
                 <w:sz w:val="20"/>
@@ -1668,14 +1747,16 @@
           <w:tblLayout w:type="fixed"/>
         </w:tblPrEx>
         <w:trPr>
-          <w:trHeight w:val="351" w:hRule="atLeast"/>
+          <w:trHeight w:val="790" w:hRule="atLeast"/>
         </w:trPr>
         <w:tc>
           <w:tcPr>
             <w:tcW w:w="2031" w:type="dxa"/>
+            <w:vAlign w:val="center"/>
           </w:tcPr>
           <w:p>
             <w:pPr>
+              <w:jc w:val="both"/>
               <w:rPr>
                 <w:rFonts w:ascii="Times New Roman" w:hAnsi="Times New Roman"/>
                 <w:sz w:val="20"/>
@@ -1697,9 +1778,11 @@
         <w:tc>
           <w:tcPr>
             <w:tcW w:w="8314" w:type="dxa"/>
+            <w:vAlign w:val="center"/>
           </w:tcPr>
           <w:p>
             <w:pPr>
+              <w:jc w:val="both"/>
               <w:rPr>
                 <w:rFonts w:ascii="Times New Roman" w:hAnsi="Times New Roman"/>
                 <w:sz w:val="20"/>
@@ -1714,25 +1797,7 @@
                 <w:szCs w:val="20"/>
                 <w:lang w:eastAsia="zh-CN"/>
               </w:rPr>
-              <w:t xml:space="preserve">A </w:t>
-            </w:r>
-            <w:r>
-              <w:rPr>
-                <w:rFonts w:ascii="Times New Roman" w:hAnsi="Times New Roman"/>
-                <w:sz w:val="20"/>
-                <w:szCs w:val="20"/>
-                <w:lang w:eastAsia="zh-CN"/>
-              </w:rPr>
-              <w:t xml:space="preserve">slack like </w:t>
-            </w:r>
-            <w:r>
-              <w:rPr>
-                <w:rFonts w:ascii="Times New Roman" w:hAnsi="Times New Roman"/>
-                <w:sz w:val="20"/>
-                <w:szCs w:val="20"/>
-                <w:lang w:eastAsia="zh-CN"/>
-              </w:rPr>
-              <w:t>chat app for developers built using React.js, Redux, Semantic UI and Firebase.</w:t>
+              <w:t>A slack like chat app for developers built using React.js, Redux, Semantic UI and Firebase.</w:t>
             </w:r>
           </w:p>
         </w:tc>
@@ -1778,11 +1843,9 @@
     <w:pPr>
       <w:pStyle w:val="7"/>
     </w:pPr>
-  </w:p>
-  <w:p>
-    <w:pPr>
-      <w:pStyle w:val="7"/>
-    </w:pPr>
+    <w:r>
+      <w:t>]</w:t>
+    </w:r>
   </w:p>
 </w:hdr>
 </file>
@@ -1801,8 +1864,8 @@
     <w:lsdException w:qFormat="1" w:unhideWhenUsed="0" w:uiPriority="9" w:semiHidden="0" w:name="heading 1"/>
     <w:lsdException w:qFormat="1" w:uiPriority="9" w:name="heading 2"/>
     <w:lsdException w:qFormat="1" w:unhideWhenUsed="0" w:uiPriority="9" w:semiHidden="0" w:name="heading 3"/>
-    <w:lsdException w:qFormat="1" w:uiPriority="9" w:name="heading 4"/>
-    <w:lsdException w:qFormat="1" w:uiPriority="9" w:name="heading 5"/>
+    <w:lsdException w:qFormat="1" w:uiPriority="9" w:semiHidden="0" w:name="heading 4"/>
+    <w:lsdException w:qFormat="1" w:uiPriority="9" w:semiHidden="0" w:name="heading 5"/>
     <w:lsdException w:qFormat="1" w:uiPriority="9" w:name="heading 6"/>
     <w:lsdException w:qFormat="1" w:uiPriority="9" w:name="heading 7"/>
     <w:lsdException w:qFormat="1" w:uiPriority="9" w:name="heading 8"/>
@@ -1862,7 +1925,7 @@
     <w:lsdException w:qFormat="1" w:unhideWhenUsed="0" w:uiPriority="0" w:semiHidden="0" w:name="Title"/>
     <w:lsdException w:uiPriority="99" w:name="Closing"/>
     <w:lsdException w:uiPriority="99" w:name="Signature"/>
-    <w:lsdException w:uiPriority="1" w:name="Default Paragraph Font"/>
+    <w:lsdException w:uiPriority="1" w:semiHidden="0" w:name="Default Paragraph Font"/>
     <w:lsdException w:uiPriority="99" w:name="Body Text"/>
     <w:lsdException w:uiPriority="99" w:name="Body Text Indent"/>
     <w:lsdException w:uiPriority="99" w:name="List Continue"/>
@@ -1889,7 +1952,7 @@
     <w:lsdException w:uiPriority="99" w:name="Document Map"/>
     <w:lsdException w:uiPriority="99" w:name="Plain Text"/>
     <w:lsdException w:uiPriority="99" w:name="E-mail Signature"/>
-    <w:lsdException w:uiPriority="99" w:name="Normal (Web)"/>
+    <w:lsdException w:uiPriority="99" w:semiHidden="0" w:name="Normal (Web)"/>
     <w:lsdException w:uiPriority="99" w:name="HTML Acronym"/>
     <w:lsdException w:uiPriority="99" w:name="HTML Address"/>
     <w:lsdException w:uiPriority="99" w:name="HTML Cite"/>
@@ -1900,7 +1963,7 @@
     <w:lsdException w:uiPriority="99" w:name="HTML Sample"/>
     <w:lsdException w:uiPriority="99" w:name="HTML Typewriter"/>
     <w:lsdException w:uiPriority="99" w:name="HTML Variable"/>
-    <w:lsdException w:uiPriority="99" w:name="Normal Table"/>
+    <w:lsdException w:uiPriority="99" w:semiHidden="0" w:name="Normal Table"/>
     <w:lsdException w:uiPriority="99" w:name="annotation subject"/>
     <w:lsdException w:uiPriority="99" w:name="Table Simple 1"/>
     <w:lsdException w:uiPriority="99" w:name="Table Simple 2"/>
@@ -1944,7 +2007,7 @@
     <w:lsdException w:uiPriority="99" w:name="Table Web 1"/>
     <w:lsdException w:uiPriority="99" w:name="Table Web 2"/>
     <w:lsdException w:uiPriority="99" w:name="Table Web 3"/>
-    <w:lsdException w:uiPriority="99" w:name="Balloon Text"/>
+    <w:lsdException w:uiPriority="99" w:semiHidden="0" w:name="Balloon Text"/>
     <w:lsdException w:unhideWhenUsed="0" w:uiPriority="99" w:semiHidden="0" w:name="Table Grid"/>
     <w:lsdException w:uiPriority="99" w:name="Table Theme"/>
     <w:lsdException w:unhideWhenUsed="0" w:uiPriority="60" w:semiHidden="0" w:name="Light Shading"/>

</xml_diff>